<commit_message>
Added to documentation and readme.txt file
</commit_message>
<xml_diff>
--- a/w18prj_SI_REQ_final_62472_62475_62486.docx
+++ b/w18prj_SI_REQ_final_62472_62475_62486.docx
@@ -1,6 +1,6 @@
 
 <file path=word/document.xml><?xml version="1.0" encoding="utf-8"?>
-<w:document xmlns:wpc="http://schemas.microsoft.com/office/word/2010/wordprocessingCanvas" xmlns:cx="http://schemas.microsoft.com/office/drawing/2014/chartex" xmlns:mc="http://schemas.openxmlformats.org/markup-compatibility/2006" xmlns:o="urn:schemas-microsoft-com:office:office" xmlns:r="http://schemas.openxmlformats.org/officeDocument/2006/relationships" xmlns:m="http://schemas.openxmlformats.org/officeDocument/2006/math" xmlns:v="urn:schemas-microsoft-com:vml" xmlns:wp14="http://schemas.microsoft.com/office/word/2010/wordprocessingDrawing" xmlns:wp="http://schemas.openxmlformats.org/drawingml/2006/wordprocessingDrawing" xmlns:w10="urn:schemas-microsoft-com:office:word" xmlns:w="http://schemas.openxmlformats.org/wordprocessingml/2006/main" xmlns:w14="http://schemas.microsoft.com/office/word/2010/wordml" xmlns:w15="http://schemas.microsoft.com/office/word/2012/wordml" xmlns:w16se="http://schemas.microsoft.com/office/word/2015/wordml/symex" xmlns:wpg="http://schemas.microsoft.com/office/word/2010/wordprocessingGroup" xmlns:wpi="http://schemas.microsoft.com/office/word/2010/wordprocessingInk" xmlns:wne="http://schemas.microsoft.com/office/word/2006/wordml" xmlns:wps="http://schemas.microsoft.com/office/word/2010/wordprocessingShape" mc:Ignorable="w14 w15 w16se wp14">
+<w:document xmlns:wpc="http://schemas.microsoft.com/office/word/2010/wordprocessingCanvas" xmlns:cx="http://schemas.microsoft.com/office/drawing/2014/chartex" xmlns:cx1="http://schemas.microsoft.com/office/drawing/2015/9/8/chartex" xmlns:cx2="http://schemas.microsoft.com/office/drawing/2015/10/21/chartex" xmlns:cx3="http://schemas.microsoft.com/office/drawing/2016/5/9/chartex" xmlns:cx4="http://schemas.microsoft.com/office/drawing/2016/5/10/chartex" xmlns:cx5="http://schemas.microsoft.com/office/drawing/2016/5/11/chartex" xmlns:cx6="http://schemas.microsoft.com/office/drawing/2016/5/12/chartex" xmlns:cx7="http://schemas.microsoft.com/office/drawing/2016/5/13/chartex" xmlns:cx8="http://schemas.microsoft.com/office/drawing/2016/5/14/chartex" xmlns:mc="http://schemas.openxmlformats.org/markup-compatibility/2006" xmlns:aink="http://schemas.microsoft.com/office/drawing/2016/ink" xmlns:am3d="http://schemas.microsoft.com/office/drawing/2017/model3d" xmlns:o="urn:schemas-microsoft-com:office:office" xmlns:oel="http://schemas.microsoft.com/office/2019/extlst" xmlns:r="http://schemas.openxmlformats.org/officeDocument/2006/relationships" xmlns:m="http://schemas.openxmlformats.org/officeDocument/2006/math" xmlns:v="urn:schemas-microsoft-com:vml" xmlns:wp14="http://schemas.microsoft.com/office/word/2010/wordprocessingDrawing" xmlns:wp="http://schemas.openxmlformats.org/drawingml/2006/wordprocessingDrawing" xmlns:w10="urn:schemas-microsoft-com:office:word" xmlns:w="http://schemas.openxmlformats.org/wordprocessingml/2006/main" xmlns:w14="http://schemas.microsoft.com/office/word/2010/wordml" xmlns:w15="http://schemas.microsoft.com/office/word/2012/wordml" xmlns:w16cex="http://schemas.microsoft.com/office/word/2018/wordml/cex" xmlns:w16cid="http://schemas.microsoft.com/office/word/2016/wordml/cid" xmlns:w16="http://schemas.microsoft.com/office/word/2018/wordml" xmlns:w16sdtdh="http://schemas.microsoft.com/office/word/2020/wordml/sdtdatahash" xmlns:w16se="http://schemas.microsoft.com/office/word/2015/wordml/symex" xmlns:wpg="http://schemas.microsoft.com/office/word/2010/wordprocessingGroup" xmlns:wpi="http://schemas.microsoft.com/office/word/2010/wordprocessingInk" xmlns:wne="http://schemas.microsoft.com/office/word/2006/wordml" xmlns:wps="http://schemas.microsoft.com/office/word/2010/wordprocessingShape" mc:Ignorable="w14 w15 w16se w16cid w16 w16cex w16sdtdh wp14">
   <w:body>
     <w:p>
       <w:pPr>
@@ -33,42 +33,89 @@
           <w:szCs w:val="24"/>
           <w:highlight w:val="yellow"/>
         </w:rPr>
-        <w:t xml:space="preserve">Таня </w:t>
-      </w:r>
-      <w:proofErr w:type="spellStart"/>
-      <w:r>
-        <w:rPr>
+        <w:t>Таня Сейкова</w:t>
+      </w:r>
+      <w:r>
+        <w:rPr>
+          <w:sz w:val="24"/>
+          <w:szCs w:val="24"/>
+        </w:rPr>
+        <w:tab/>
+      </w:r>
+      <w:r>
+        <w:rPr>
+          <w:b/>
+          <w:sz w:val="24"/>
+          <w:szCs w:val="24"/>
+        </w:rPr>
+        <w:t>фн:</w:t>
+      </w:r>
+      <w:r>
+        <w:rPr>
+          <w:sz w:val="24"/>
+          <w:szCs w:val="24"/>
+        </w:rPr>
+        <w:t xml:space="preserve"> </w:t>
+      </w:r>
+      <w:r>
+        <w:rPr>
+          <w:i/>
+          <w:sz w:val="24"/>
+          <w:szCs w:val="24"/>
+        </w:rPr>
+        <w:t xml:space="preserve"> </w:t>
+      </w:r>
+      <w:r>
+        <w:rPr>
+          <w:i/>
           <w:sz w:val="24"/>
           <w:szCs w:val="24"/>
           <w:highlight w:val="yellow"/>
         </w:rPr>
-        <w:t>Сейкова</w:t>
-      </w:r>
-      <w:proofErr w:type="spellEnd"/>
-      <w:r>
-        <w:rPr>
+        <w:t>62472</w:t>
+      </w:r>
+      <w:r>
+        <w:rPr>
+          <w:i/>
           <w:sz w:val="24"/>
           <w:szCs w:val="24"/>
         </w:rPr>
         <w:tab/>
       </w:r>
-      <w:proofErr w:type="spellStart"/>
-      <w:r>
-        <w:rPr>
-          <w:b/>
-          <w:sz w:val="24"/>
-          <w:szCs w:val="24"/>
-        </w:rPr>
-        <w:t>фн</w:t>
-      </w:r>
-      <w:proofErr w:type="spellEnd"/>
-      <w:r>
-        <w:rPr>
-          <w:b/>
-          <w:sz w:val="24"/>
-          <w:szCs w:val="24"/>
-        </w:rPr>
-        <w:t>:</w:t>
+      <w:r>
+        <w:rPr>
+          <w:i/>
+          <w:sz w:val="24"/>
+          <w:szCs w:val="24"/>
+        </w:rPr>
+        <w:tab/>
+      </w:r>
+      <w:r>
+        <w:rPr>
+          <w:b/>
+          <w:sz w:val="24"/>
+          <w:szCs w:val="24"/>
+        </w:rPr>
+        <w:t>Имейл: tanya.seykova@gmail.com</w:t>
+      </w:r>
+    </w:p>
+    <w:p>
+      <w:pPr>
+        <w:shd w:val="clear" w:color="auto" w:fill="D9D9D9"/>
+        <w:jc w:val="both"/>
+        <w:rPr>
+          <w:b/>
+          <w:sz w:val="24"/>
+          <w:szCs w:val="24"/>
+        </w:rPr>
+      </w:pPr>
+      <w:r>
+        <w:rPr>
+          <w:b/>
+          <w:sz w:val="24"/>
+          <w:szCs w:val="24"/>
+        </w:rPr>
+        <w:t xml:space="preserve">Имена: </w:t>
       </w:r>
       <w:r>
         <w:rPr>
@@ -79,6 +126,36 @@
       </w:r>
       <w:r>
         <w:rPr>
+          <w:sz w:val="24"/>
+          <w:szCs w:val="24"/>
+          <w:highlight w:val="yellow"/>
+        </w:rPr>
+        <w:t>Георги Чобанов</w:t>
+      </w:r>
+      <w:r>
+        <w:rPr>
+          <w:sz w:val="24"/>
+          <w:szCs w:val="24"/>
+        </w:rPr>
+        <w:tab/>
+      </w:r>
+      <w:r>
+        <w:rPr>
+          <w:b/>
+          <w:sz w:val="24"/>
+          <w:szCs w:val="24"/>
+        </w:rPr>
+        <w:t>фн:</w:t>
+      </w:r>
+      <w:r>
+        <w:rPr>
+          <w:sz w:val="24"/>
+          <w:szCs w:val="24"/>
+        </w:rPr>
+        <w:t xml:space="preserve"> </w:t>
+      </w:r>
+      <w:r>
+        <w:rPr>
           <w:i/>
           <w:sz w:val="24"/>
           <w:szCs w:val="24"/>
@@ -92,7 +169,7 @@
           <w:szCs w:val="24"/>
           <w:highlight w:val="yellow"/>
         </w:rPr>
-        <w:t>62472</w:t>
+        <w:t>62475</w:t>
       </w:r>
       <w:r>
         <w:rPr>
@@ -116,7 +193,7 @@
           <w:sz w:val="24"/>
           <w:szCs w:val="24"/>
         </w:rPr>
-        <w:t>Имейл: tanya.seykova@gmail.com</w:t>
+        <w:t>Имейл: fn62475@g.fmi.uni-sofia.bg</w:t>
       </w:r>
     </w:p>
     <w:p>
@@ -150,7 +227,7 @@
           <w:szCs w:val="24"/>
           <w:highlight w:val="yellow"/>
         </w:rPr>
-        <w:t>Георги Чобанов</w:t>
+        <w:t>Катерина Павлова</w:t>
       </w:r>
       <w:r>
         <w:rPr>
@@ -159,130 +236,13 @@
         </w:rPr>
         <w:tab/>
       </w:r>
-      <w:proofErr w:type="spellStart"/>
-      <w:r>
-        <w:rPr>
-          <w:b/>
-          <w:sz w:val="24"/>
-          <w:szCs w:val="24"/>
-        </w:rPr>
-        <w:t>фн</w:t>
-      </w:r>
-      <w:proofErr w:type="spellEnd"/>
-      <w:r>
-        <w:rPr>
-          <w:b/>
-          <w:sz w:val="24"/>
-          <w:szCs w:val="24"/>
-        </w:rPr>
-        <w:t>:</w:t>
-      </w:r>
-      <w:r>
-        <w:rPr>
-          <w:sz w:val="24"/>
-          <w:szCs w:val="24"/>
-        </w:rPr>
-        <w:t xml:space="preserve"> </w:t>
-      </w:r>
-      <w:r>
-        <w:rPr>
-          <w:i/>
-          <w:sz w:val="24"/>
-          <w:szCs w:val="24"/>
-        </w:rPr>
-        <w:t xml:space="preserve"> </w:t>
-      </w:r>
-      <w:r>
-        <w:rPr>
-          <w:i/>
-          <w:sz w:val="24"/>
-          <w:szCs w:val="24"/>
-          <w:highlight w:val="yellow"/>
-        </w:rPr>
-        <w:t>62475</w:t>
-      </w:r>
-      <w:r>
-        <w:rPr>
-          <w:i/>
-          <w:sz w:val="24"/>
-          <w:szCs w:val="24"/>
-        </w:rPr>
-        <w:tab/>
-      </w:r>
-      <w:r>
-        <w:rPr>
-          <w:i/>
-          <w:sz w:val="24"/>
-          <w:szCs w:val="24"/>
-        </w:rPr>
-        <w:tab/>
-      </w:r>
-      <w:r>
-        <w:rPr>
-          <w:b/>
-          <w:sz w:val="24"/>
-          <w:szCs w:val="24"/>
-        </w:rPr>
-        <w:t>Имейл: fn62475@g.fmi.uni-sofia.bg</w:t>
-      </w:r>
-    </w:p>
-    <w:p>
-      <w:pPr>
-        <w:shd w:val="clear" w:color="auto" w:fill="D9D9D9"/>
-        <w:jc w:val="both"/>
-        <w:rPr>
-          <w:b/>
-          <w:sz w:val="24"/>
-          <w:szCs w:val="24"/>
-        </w:rPr>
-      </w:pPr>
-      <w:r>
-        <w:rPr>
-          <w:b/>
-          <w:sz w:val="24"/>
-          <w:szCs w:val="24"/>
-        </w:rPr>
-        <w:t xml:space="preserve">Имена: </w:t>
-      </w:r>
-      <w:r>
-        <w:rPr>
-          <w:sz w:val="24"/>
-          <w:szCs w:val="24"/>
-        </w:rPr>
-        <w:t xml:space="preserve"> </w:t>
-      </w:r>
-      <w:r>
-        <w:rPr>
-          <w:sz w:val="24"/>
-          <w:szCs w:val="24"/>
-          <w:highlight w:val="yellow"/>
-        </w:rPr>
-        <w:t>Катерина Павлова</w:t>
-      </w:r>
-      <w:r>
-        <w:rPr>
-          <w:sz w:val="24"/>
-          <w:szCs w:val="24"/>
-        </w:rPr>
-        <w:tab/>
-      </w:r>
-      <w:proofErr w:type="spellStart"/>
-      <w:r>
-        <w:rPr>
-          <w:b/>
-          <w:sz w:val="24"/>
-          <w:szCs w:val="24"/>
-        </w:rPr>
-        <w:t>фн</w:t>
-      </w:r>
-      <w:proofErr w:type="spellEnd"/>
-      <w:r>
-        <w:rPr>
-          <w:b/>
-          <w:sz w:val="24"/>
-          <w:szCs w:val="24"/>
-        </w:rPr>
-        <w:t>:</w:t>
+      <w:r>
+        <w:rPr>
+          <w:b/>
+          <w:sz w:val="24"/>
+          <w:szCs w:val="24"/>
+        </w:rPr>
+        <w:t>фн:</w:t>
       </w:r>
       <w:r>
         <w:rPr>
@@ -444,25 +404,7 @@
           <w:sz w:val="24"/>
           <w:szCs w:val="24"/>
         </w:rPr>
-        <w:t xml:space="preserve">Тема:  11.2 Система, визуализираща </w:t>
-      </w:r>
-      <w:proofErr w:type="spellStart"/>
-      <w:r>
-        <w:rPr>
-          <w:b/>
-          <w:sz w:val="24"/>
-          <w:szCs w:val="24"/>
-        </w:rPr>
-        <w:t>кредитс</w:t>
-      </w:r>
-      <w:proofErr w:type="spellEnd"/>
-      <w:r>
-        <w:rPr>
-          <w:b/>
-          <w:sz w:val="24"/>
-          <w:szCs w:val="24"/>
-        </w:rPr>
-        <w:t xml:space="preserve"> (финални надписи)</w:t>
+        <w:t>Тема:  11.2 Система, визуализираща кредитс (финални надписи)</w:t>
       </w:r>
       <w:r>
         <w:rPr>
@@ -539,18 +481,8 @@
           <w:sz w:val="24"/>
           <w:szCs w:val="24"/>
         </w:rPr>
-        <w:t xml:space="preserve"> _</w:t>
-      </w:r>
-      <w:proofErr w:type="spellStart"/>
-      <w:r>
-        <w:rPr>
-          <w:b/>
-          <w:sz w:val="24"/>
-          <w:szCs w:val="24"/>
-        </w:rPr>
-        <w:t>final</w:t>
-      </w:r>
-      <w:proofErr w:type="spellEnd"/>
+        <w:t xml:space="preserve"> _final</w:t>
+      </w:r>
       <w:r>
         <w:rPr>
           <w:b/>
@@ -617,7 +549,16 @@
           <w:sz w:val="16"/>
           <w:szCs w:val="16"/>
         </w:rPr>
-        <w:t xml:space="preserve">Задачата се предава в архив с попълнен настоящия документ, проекта/проектите с кодовете, </w:t>
+        <w:t>Задачата се предава в архив с попълнен настоящия документ, проекта/проектите с кодовете, README.txt файл, който описва съдържанието на архива; папка с допълнителни компоненти и използвани</w:t>
+      </w:r>
+      <w:r>
+        <w:rPr>
+          <w:rFonts w:ascii="Arial" w:eastAsia="Arial" w:hAnsi="Arial" w:cs="Arial"/>
+          <w:b/>
+          <w:sz w:val="16"/>
+          <w:szCs w:val="16"/>
+        </w:rPr>
+        <w:t xml:space="preserve"> </w:t>
       </w:r>
       <w:r>
         <w:rPr>
@@ -625,23 +566,6 @@
           <w:sz w:val="16"/>
           <w:szCs w:val="16"/>
         </w:rPr>
-        <w:t>README.txt файл, който описва съдържанието на архива; папка с допълнителни компоненти и използвани</w:t>
-      </w:r>
-      <w:r>
-        <w:rPr>
-          <w:rFonts w:ascii="Arial" w:eastAsia="Arial" w:hAnsi="Arial" w:cs="Arial"/>
-          <w:b/>
-          <w:sz w:val="16"/>
-          <w:szCs w:val="16"/>
-        </w:rPr>
-        <w:t xml:space="preserve"> </w:t>
-      </w:r>
-      <w:r>
-        <w:rPr>
-          <w:rFonts w:ascii="Arial" w:eastAsia="Arial" w:hAnsi="Arial" w:cs="Arial"/>
-          <w:sz w:val="16"/>
-          <w:szCs w:val="16"/>
-        </w:rPr>
         <w:t>ресурси</w:t>
       </w:r>
       <w:r>
@@ -694,7 +618,7 @@
     </w:p>
     <w:p>
       <w:pPr>
-        <w:pStyle w:val="1"/>
+        <w:pStyle w:val="Heading1"/>
         <w:jc w:val="both"/>
         <w:rPr>
           <w:sz w:val="32"/>
@@ -706,28 +630,12 @@
           <w:sz w:val="32"/>
           <w:szCs w:val="32"/>
         </w:rPr>
-        <w:t xml:space="preserve">ТЕМА:  11.2 Система, визуализираща </w:t>
-      </w:r>
-      <w:proofErr w:type="spellStart"/>
-      <w:r>
-        <w:rPr>
-          <w:sz w:val="32"/>
-          <w:szCs w:val="32"/>
-        </w:rPr>
-        <w:t>кредитс</w:t>
-      </w:r>
-      <w:proofErr w:type="spellEnd"/>
-      <w:r>
-        <w:rPr>
-          <w:sz w:val="32"/>
-          <w:szCs w:val="32"/>
-        </w:rPr>
-        <w:t xml:space="preserve"> (финални надписи)</w:t>
-      </w:r>
-    </w:p>
-    <w:p>
-      <w:pPr>
-        <w:pStyle w:val="2"/>
+        <w:t>ТЕМА:  11.2 Система, визуализираща кредитс (финални надписи)</w:t>
+      </w:r>
+    </w:p>
+    <w:p>
+      <w:pPr>
+        <w:pStyle w:val="Heading2"/>
         <w:jc w:val="both"/>
         <w:rPr>
           <w:sz w:val="28"/>
@@ -756,14 +664,7 @@
           <w:sz w:val="24"/>
           <w:szCs w:val="24"/>
         </w:rPr>
-        <w:t>Да се направи система, която по зададен JSON файл в указан формат, в който са имената на избрани реферати, да визуализира екран, в който имената на тези реферати да излизат във вида к</w:t>
-      </w:r>
-      <w:r>
-        <w:rPr>
-          <w:sz w:val="24"/>
-          <w:szCs w:val="24"/>
-        </w:rPr>
-        <w:t>ато началните надписи на Междузвездни войни. Тази анимация да може да се спира, пуска и превърта отначало с помощта на бутони, както и да се пуска на цял екран.</w:t>
+        <w:t>Да се направи система, която по зададен JSON файл в указан формат, в който са имената на избрани реферати, да визуализира екран, в който имената на тези реферати да излизат във вида като началните надписи на Междузвездни войни. Тази анимация да може да се спира, пуска и превърта отначало с помощта на бутони, както и да се пуска на цял екран.</w:t>
       </w:r>
     </w:p>
     <w:p>
@@ -780,30 +681,7 @@
           <w:sz w:val="24"/>
           <w:szCs w:val="24"/>
         </w:rPr>
-        <w:t xml:space="preserve">Стиловете на тази анимация да могат да се променят както с </w:t>
-      </w:r>
-      <w:proofErr w:type="spellStart"/>
-      <w:r>
-        <w:rPr>
-          <w:sz w:val="24"/>
-          <w:szCs w:val="24"/>
-        </w:rPr>
-        <w:t>config.json</w:t>
-      </w:r>
-      <w:proofErr w:type="spellEnd"/>
-      <w:r>
-        <w:rPr>
-          <w:sz w:val="24"/>
-          <w:szCs w:val="24"/>
-        </w:rPr>
-        <w:t xml:space="preserve"> файл, така и с визуален </w:t>
-      </w:r>
-      <w:r>
-        <w:rPr>
-          <w:sz w:val="24"/>
-          <w:szCs w:val="24"/>
-        </w:rPr>
-        <w:t>редактор, който се намира на страницата.</w:t>
+        <w:t>Стиловете на тази анимация да могат да се променят както с config.json файл, така и с визуален редактор, който се намира на страницата.</w:t>
       </w:r>
     </w:p>
     <w:p>
@@ -837,14 +715,7 @@
           <w:sz w:val="24"/>
           <w:szCs w:val="24"/>
         </w:rPr>
-        <w:t>Да могат да се добавят лични коментари на използващия системата, своеобразни бележки, в които потребителят да може да</w:t>
-      </w:r>
-      <w:r>
-        <w:rPr>
-          <w:sz w:val="24"/>
-          <w:szCs w:val="24"/>
-        </w:rPr>
-        <w:t xml:space="preserve"> записва мнението си за рефератите, които вижда, или каквото друго пожелае.</w:t>
+        <w:t>Да могат да се добавят лични коментари на използващия системата, своеобразни бележки, в които потребителят да може да записва мнението си за рефератите, които вижда, или каквото друго пожелае.</w:t>
       </w:r>
     </w:p>
     <w:p>
@@ -861,19 +732,40 @@
           <w:sz w:val="24"/>
           <w:szCs w:val="24"/>
         </w:rPr>
-        <w:t>Цялата конфигурация на една анимация - файлът с имената на рефератите, конфигурацията на стиловете и аудио файлът да могат да се записват в база данни, от където по-късно да се про</w:t>
-      </w:r>
-      <w:r>
-        <w:rPr>
-          <w:sz w:val="24"/>
-          <w:szCs w:val="24"/>
-        </w:rPr>
-        <w:t>читат и анимациите да могат да се отварят отново от потребителя.</w:t>
-      </w:r>
-    </w:p>
-    <w:p>
-      <w:pPr>
-        <w:pStyle w:val="2"/>
+        <w:t>Цялата конфигурация на една анимация - файлът с имената на рефератите, конфигурацията на стиловете</w:t>
+      </w:r>
+      <w:r>
+        <w:rPr>
+          <w:sz w:val="24"/>
+          <w:szCs w:val="24"/>
+        </w:rPr>
+        <w:t xml:space="preserve">, </w:t>
+      </w:r>
+      <w:r>
+        <w:rPr>
+          <w:sz w:val="24"/>
+          <w:szCs w:val="24"/>
+        </w:rPr>
+        <w:t xml:space="preserve">удио файлът </w:t>
+      </w:r>
+      <w:r>
+        <w:rPr>
+          <w:sz w:val="24"/>
+          <w:szCs w:val="24"/>
+        </w:rPr>
+        <w:t xml:space="preserve">и коментарите </w:t>
+      </w:r>
+      <w:r>
+        <w:rPr>
+          <w:sz w:val="24"/>
+          <w:szCs w:val="24"/>
+        </w:rPr>
+        <w:t>да могат да се записват в база данни, от където по-късно да се прочитат и анимациите да могат да се отварят отново от потребителя.</w:t>
+      </w:r>
+    </w:p>
+    <w:p>
+      <w:pPr>
+        <w:pStyle w:val="Heading2"/>
         <w:jc w:val="both"/>
         <w:rPr>
           <w:sz w:val="28"/>
@@ -902,23 +794,7 @@
           <w:szCs w:val="24"/>
         </w:rPr>
         <w:tab/>
-        <w:t xml:space="preserve">Настоящият проект представлява система, която по зададен </w:t>
-      </w:r>
-      <w:proofErr w:type="spellStart"/>
-      <w:r>
-        <w:rPr>
-          <w:sz w:val="24"/>
-          <w:szCs w:val="24"/>
-        </w:rPr>
-        <w:t>data.json</w:t>
-      </w:r>
-      <w:proofErr w:type="spellEnd"/>
-      <w:r>
-        <w:rPr>
-          <w:sz w:val="24"/>
-          <w:szCs w:val="24"/>
-        </w:rPr>
-        <w:t xml:space="preserve"> файл с имената на избрани реферати, да визуализира тези имена като началните надписи във </w:t>
+        <w:t xml:space="preserve">Настоящият проект представлява система, която по зададен data.json файл с имената на избрани реферати, да визуализира тези имена като началните надписи във </w:t>
       </w:r>
       <w:r>
         <w:rPr>
@@ -926,14 +802,7 @@
           <w:szCs w:val="24"/>
         </w:rPr>
         <w:lastRenderedPageBreak/>
-        <w:t>филма “Междузвездни в</w:t>
-      </w:r>
-      <w:r>
-        <w:rPr>
-          <w:sz w:val="24"/>
-          <w:szCs w:val="24"/>
-        </w:rPr>
-        <w:t xml:space="preserve">ойни”. Стиловете на тази анимация могат да се контролират от потребителя, тя може да се спира, пуска и визуализира на голям екран. Може да се добави аудио файл, както и коментари от потребителя, в които той записва своето мнение. </w:t>
+        <w:t xml:space="preserve">филма “Междузвездни войни”. Стиловете на тази анимация могат да се контролират от потребителя, тя може да се спира, пуска и визуализира на голям екран. Може да се добави аудио файл, както и коментари от потребителя, в които той записва своето мнение. </w:t>
       </w:r>
     </w:p>
     <w:p>
@@ -950,35 +819,12 @@
           <w:szCs w:val="24"/>
         </w:rPr>
         <w:tab/>
-        <w:t>Анимациите се запазват п</w:t>
-      </w:r>
-      <w:r>
-        <w:rPr>
-          <w:sz w:val="24"/>
-          <w:szCs w:val="24"/>
-        </w:rPr>
-        <w:t xml:space="preserve">од формата на файлове, като по-късно могат да се </w:t>
-      </w:r>
-      <w:proofErr w:type="spellStart"/>
-      <w:r>
-        <w:rPr>
-          <w:sz w:val="24"/>
-          <w:szCs w:val="24"/>
-        </w:rPr>
-        <w:t>достъпят</w:t>
-      </w:r>
-      <w:proofErr w:type="spellEnd"/>
-      <w:r>
-        <w:rPr>
-          <w:sz w:val="24"/>
-          <w:szCs w:val="24"/>
-        </w:rPr>
-        <w:t xml:space="preserve"> чрез помощта на база данни.</w:t>
-      </w:r>
-    </w:p>
-    <w:p>
-      <w:pPr>
-        <w:pStyle w:val="2"/>
+        <w:t>Анимациите се запазват под формата на файлове, като по-късно могат да се достъпят чрез помощта на база данни.</w:t>
+      </w:r>
+    </w:p>
+    <w:p>
+      <w:pPr>
+        <w:pStyle w:val="Heading2"/>
         <w:jc w:val="both"/>
         <w:rPr>
           <w:sz w:val="28"/>
@@ -1007,30 +853,7 @@
           <w:sz w:val="24"/>
           <w:szCs w:val="24"/>
         </w:rPr>
-        <w:t xml:space="preserve">За реализацията на анимацията се използва единствено CSS, като се използват възможностите му за анимация и така наречените </w:t>
-      </w:r>
-      <w:proofErr w:type="spellStart"/>
-      <w:r>
-        <w:rPr>
-          <w:sz w:val="24"/>
-          <w:szCs w:val="24"/>
-        </w:rPr>
-        <w:t>keyframes</w:t>
-      </w:r>
-      <w:proofErr w:type="spellEnd"/>
-      <w:r>
-        <w:rPr>
-          <w:sz w:val="24"/>
-          <w:szCs w:val="24"/>
-        </w:rPr>
-        <w:t xml:space="preserve"> - опорни точки за моменти </w:t>
-      </w:r>
-      <w:r>
-        <w:rPr>
-          <w:sz w:val="24"/>
-          <w:szCs w:val="24"/>
-        </w:rPr>
-        <w:t>от анимацията (в нашия случай това са 0% и 100% - началото и края на анимацията). Техните атрибути са написани изрично, като браузърът попълва всичко между тях, което в нашия случай е изключително удобно.</w:t>
+        <w:t>За реализацията на анимацията се използва единствено CSS, като се използват възможностите му за анимация и така наречените keyframes - опорни точки за моменти от анимацията (в нашия случай това са 0% и 100% - началото и края на анимацията). Техните атрибути са написани изрично, като браузърът попълва всичко между тях, което в нашия случай е изключително удобно.</w:t>
       </w:r>
     </w:p>
     <w:p>
@@ -1048,42 +871,12 @@
           <w:sz w:val="24"/>
           <w:szCs w:val="24"/>
         </w:rPr>
-        <w:t>Запазването на анимации става, като стиловете за ан</w:t>
-      </w:r>
-      <w:r>
-        <w:rPr>
-          <w:sz w:val="24"/>
-          <w:szCs w:val="24"/>
-        </w:rPr>
-        <w:t xml:space="preserve">имацията и съдържанието на анимация се записват в съответни </w:t>
-      </w:r>
-      <w:proofErr w:type="spellStart"/>
-      <w:r>
-        <w:rPr>
-          <w:sz w:val="24"/>
-          <w:szCs w:val="24"/>
-        </w:rPr>
-        <w:t>json</w:t>
-      </w:r>
-      <w:proofErr w:type="spellEnd"/>
-      <w:r>
-        <w:rPr>
-          <w:sz w:val="24"/>
-          <w:szCs w:val="24"/>
-        </w:rPr>
-        <w:t xml:space="preserve"> файлове и се изтеглят заедно със звуковия файл, използван за анимацията. Имената на всички тези файлове се запазват в база данни, заедно с името на анимацията, за да може да се достъпват посл</w:t>
-      </w:r>
-      <w:r>
-        <w:rPr>
-          <w:sz w:val="24"/>
-          <w:szCs w:val="24"/>
-        </w:rPr>
-        <w:t>е.</w:t>
-      </w:r>
-    </w:p>
-    <w:p>
-      <w:pPr>
-        <w:pStyle w:val="2"/>
+        <w:t>Запазването на анимации става, като стиловете за анимацията и съдържанието на анимация се записват в съответни json файлове и се изтеглят заедно със звуковия файл, използван за анимацията. Имената на всички тези файлове се запазват в база данни, заедно с името на анимацията, за да може да се достъпват после.</w:t>
+      </w:r>
+    </w:p>
+    <w:p>
+      <w:pPr>
+        <w:pStyle w:val="Heading2"/>
         <w:jc w:val="both"/>
         <w:rPr>
           <w:sz w:val="28"/>
@@ -1112,92 +905,12 @@
           <w:sz w:val="24"/>
           <w:szCs w:val="24"/>
         </w:rPr>
-        <w:t xml:space="preserve">За реализация на проекта са използвани HTML5, CSS3, </w:t>
-      </w:r>
-      <w:proofErr w:type="spellStart"/>
-      <w:r>
-        <w:rPr>
-          <w:sz w:val="24"/>
-          <w:szCs w:val="24"/>
-        </w:rPr>
-        <w:t>JavaScript</w:t>
-      </w:r>
-      <w:proofErr w:type="spellEnd"/>
-      <w:r>
-        <w:rPr>
-          <w:sz w:val="24"/>
-          <w:szCs w:val="24"/>
-        </w:rPr>
-        <w:t xml:space="preserve"> ES6 и PHP </w:t>
-      </w:r>
-      <w:proofErr w:type="spellStart"/>
-      <w:r>
-        <w:rPr>
-          <w:sz w:val="24"/>
-          <w:szCs w:val="24"/>
-        </w:rPr>
-        <w:t>Version</w:t>
-      </w:r>
-      <w:proofErr w:type="spellEnd"/>
-      <w:r>
-        <w:rPr>
-          <w:sz w:val="24"/>
-          <w:szCs w:val="24"/>
-        </w:rPr>
-        <w:t xml:space="preserve"> 8.1.5, XAMPP </w:t>
-      </w:r>
-      <w:proofErr w:type="spellStart"/>
-      <w:r>
-        <w:rPr>
-          <w:sz w:val="24"/>
-          <w:szCs w:val="24"/>
-        </w:rPr>
-        <w:t>Version</w:t>
-      </w:r>
-      <w:proofErr w:type="spellEnd"/>
-      <w:r>
-        <w:rPr>
-          <w:sz w:val="24"/>
-          <w:szCs w:val="24"/>
-        </w:rPr>
-        <w:t xml:space="preserve"> 8.1.5, </w:t>
-      </w:r>
-      <w:proofErr w:type="spellStart"/>
-      <w:r>
-        <w:rPr>
-          <w:sz w:val="24"/>
-          <w:szCs w:val="24"/>
-        </w:rPr>
-        <w:t>Apache</w:t>
-      </w:r>
-      <w:proofErr w:type="spellEnd"/>
-      <w:r>
-        <w:rPr>
-          <w:sz w:val="24"/>
-          <w:szCs w:val="24"/>
-        </w:rPr>
-        <w:t xml:space="preserve"> 2.4.53, като за базата данни се използва </w:t>
-      </w:r>
-      <w:proofErr w:type="spellStart"/>
-      <w:r>
-        <w:rPr>
-          <w:sz w:val="24"/>
-          <w:szCs w:val="24"/>
-        </w:rPr>
-        <w:t>MySQL</w:t>
-      </w:r>
-      <w:proofErr w:type="spellEnd"/>
-      <w:r>
-        <w:rPr>
-          <w:sz w:val="24"/>
-          <w:szCs w:val="24"/>
-        </w:rPr>
-        <w:t xml:space="preserve">. </w:t>
-      </w:r>
-    </w:p>
-    <w:p>
-      <w:pPr>
-        <w:pStyle w:val="2"/>
+        <w:t xml:space="preserve">За реализация на проекта са използвани HTML5, CSS3, JavaScript ES6 и PHP Version 8.1.5, XAMPP Version 8.1.5, Apache 2.4.53, като за базата данни се използва MySQL. </w:t>
+      </w:r>
+    </w:p>
+    <w:p>
+      <w:pPr>
+        <w:pStyle w:val="Heading2"/>
         <w:jc w:val="both"/>
         <w:rPr>
           <w:sz w:val="28"/>
@@ -1230,39 +943,7 @@
           <w:sz w:val="24"/>
           <w:szCs w:val="24"/>
         </w:rPr>
-        <w:t xml:space="preserve">Създаване на файл </w:t>
-      </w:r>
-      <w:proofErr w:type="spellStart"/>
-      <w:r>
-        <w:rPr>
-          <w:sz w:val="24"/>
-          <w:szCs w:val="24"/>
-        </w:rPr>
-        <w:t>configs-consts.json</w:t>
-      </w:r>
-      <w:proofErr w:type="spellEnd"/>
-      <w:r>
-        <w:rPr>
-          <w:sz w:val="24"/>
-          <w:szCs w:val="24"/>
-        </w:rPr>
-        <w:t xml:space="preserve"> , намиращ се в </w:t>
-      </w:r>
-      <w:proofErr w:type="spellStart"/>
-      <w:r>
-        <w:rPr>
-          <w:sz w:val="24"/>
-          <w:szCs w:val="24"/>
-        </w:rPr>
-        <w:t>root</w:t>
-      </w:r>
-      <w:proofErr w:type="spellEnd"/>
-      <w:r>
-        <w:rPr>
-          <w:sz w:val="24"/>
-          <w:szCs w:val="24"/>
-        </w:rPr>
-        <w:t xml:space="preserve"> директорията на проекта, който съдържа следната информация:</w:t>
+        <w:t>Създаване на файл configs-consts.json , намиращ се в root директорията на проекта, който съдържа следната информация:</w:t>
       </w:r>
     </w:p>
     <w:p>
@@ -1282,7 +963,7 @@
           <w:szCs w:val="24"/>
         </w:rPr>
         <w:drawing>
-          <wp:inline distT="114300" distB="114300" distL="114300" distR="114300">
+          <wp:inline distT="114300" distB="114300" distL="114300" distR="114300" wp14:anchorId="351F1BCC" wp14:editId="057A3170">
             <wp:extent cx="3276600" cy="1352550"/>
             <wp:effectExtent l="0" t="0" r="0" b="0"/>
             <wp:docPr id="2" name="image1.png"/>
@@ -1338,52 +1019,14 @@
         </w:rPr>
         <w:t xml:space="preserve">Зареждане на съдържанието от файл </w:t>
       </w:r>
-      <w:proofErr w:type="spellStart"/>
       <w:r>
         <w:rPr>
           <w:i/>
           <w:sz w:val="24"/>
           <w:szCs w:val="24"/>
         </w:rPr>
-        <w:t>backend</w:t>
-      </w:r>
-      <w:proofErr w:type="spellEnd"/>
-      <w:r>
-        <w:rPr>
-          <w:i/>
-          <w:sz w:val="24"/>
-          <w:szCs w:val="24"/>
-        </w:rPr>
-        <w:t>/</w:t>
-      </w:r>
-      <w:proofErr w:type="spellStart"/>
-      <w:r>
-        <w:rPr>
-          <w:i/>
-          <w:sz w:val="24"/>
-          <w:szCs w:val="24"/>
-        </w:rPr>
-        <w:t>db</w:t>
-      </w:r>
-      <w:proofErr w:type="spellEnd"/>
-      <w:r>
-        <w:rPr>
-          <w:i/>
-          <w:sz w:val="24"/>
-          <w:szCs w:val="24"/>
-        </w:rPr>
-        <w:t>/</w:t>
-      </w:r>
-      <w:proofErr w:type="spellStart"/>
-      <w:r>
-        <w:rPr>
-          <w:i/>
-          <w:sz w:val="24"/>
-          <w:szCs w:val="24"/>
-        </w:rPr>
-        <w:t>db-util.sql</w:t>
-      </w:r>
-      <w:proofErr w:type="spellEnd"/>
+        <w:t>backend/db/db-util.sql</w:t>
+      </w:r>
       <w:r>
         <w:rPr>
           <w:sz w:val="24"/>
@@ -1423,7 +1066,7 @@
     </w:p>
     <w:p>
       <w:pPr>
-        <w:pStyle w:val="2"/>
+        <w:pStyle w:val="Heading2"/>
         <w:jc w:val="both"/>
         <w:rPr>
           <w:sz w:val="28"/>
@@ -1469,9 +1112,8 @@
           <w:sz w:val="24"/>
           <w:szCs w:val="24"/>
         </w:rPr>
-        <w:lastRenderedPageBreak/>
         <w:drawing>
-          <wp:inline distT="114300" distB="114300" distL="114300" distR="114300">
+          <wp:inline distT="114300" distB="114300" distL="114300" distR="114300" wp14:anchorId="3BC73E60" wp14:editId="65B0B48D">
             <wp:extent cx="5760410" cy="2794000"/>
             <wp:effectExtent l="0" t="0" r="0" b="0"/>
             <wp:docPr id="1" name="image2.png"/>
@@ -1541,85 +1183,7 @@
           <w:sz w:val="24"/>
           <w:szCs w:val="24"/>
         </w:rPr>
-        <w:t>Потребителя</w:t>
-      </w:r>
-      <w:r>
-        <w:rPr>
-          <w:sz w:val="24"/>
-          <w:szCs w:val="24"/>
-        </w:rPr>
-        <w:t xml:space="preserve">т може да избере </w:t>
-      </w:r>
-      <w:proofErr w:type="spellStart"/>
-      <w:r>
-        <w:rPr>
-          <w:sz w:val="24"/>
-          <w:szCs w:val="24"/>
-        </w:rPr>
-        <w:t>data.json</w:t>
-      </w:r>
-      <w:proofErr w:type="spellEnd"/>
-      <w:r>
-        <w:rPr>
-          <w:sz w:val="24"/>
-          <w:szCs w:val="24"/>
-        </w:rPr>
-        <w:t xml:space="preserve"> файл, в който са имената на рефератите. Ако потребителят е свързан към сървър или </w:t>
-      </w:r>
-      <w:proofErr w:type="spellStart"/>
-      <w:r>
-        <w:rPr>
-          <w:sz w:val="24"/>
-          <w:szCs w:val="24"/>
-        </w:rPr>
-        <w:t>localhost</w:t>
-      </w:r>
-      <w:proofErr w:type="spellEnd"/>
-      <w:r>
-        <w:rPr>
-          <w:sz w:val="24"/>
-          <w:szCs w:val="24"/>
-        </w:rPr>
-        <w:t xml:space="preserve"> и файлът </w:t>
-      </w:r>
-      <w:proofErr w:type="spellStart"/>
-      <w:r>
-        <w:rPr>
-          <w:sz w:val="24"/>
-          <w:szCs w:val="24"/>
-        </w:rPr>
-        <w:t>json</w:t>
-      </w:r>
-      <w:proofErr w:type="spellEnd"/>
-      <w:r>
-        <w:rPr>
-          <w:sz w:val="24"/>
-          <w:szCs w:val="24"/>
-        </w:rPr>
-        <w:t>/</w:t>
-      </w:r>
-      <w:proofErr w:type="spellStart"/>
-      <w:r>
-        <w:rPr>
-          <w:sz w:val="24"/>
-          <w:szCs w:val="24"/>
-        </w:rPr>
-        <w:t>data.json</w:t>
-      </w:r>
-      <w:proofErr w:type="spellEnd"/>
-      <w:r>
-        <w:rPr>
-          <w:sz w:val="24"/>
-          <w:szCs w:val="24"/>
-        </w:rPr>
-        <w:t xml:space="preserve"> съществува, той автоматично ще бъде прочетен и анимацията ще може да бъде пусната. В противен случай е задължител</w:t>
-      </w:r>
-      <w:r>
-        <w:rPr>
-          <w:sz w:val="24"/>
-          <w:szCs w:val="24"/>
-        </w:rPr>
-        <w:t>но да се избере такъв файл, за да може системата да работи.</w:t>
+        <w:t>Потребителят може да избере data.json файл, в който са имената на рефератите. Ако потребителят е свързан към сървър или localhost и файлът json/data.json съществува, той автоматично ще бъде прочетен и анимацията ще може да бъде пусната. В противен случай е задължително да се избере такъв файл, за да може системата да работи.</w:t>
       </w:r>
     </w:p>
     <w:p>
@@ -1661,14 +1225,7 @@
           <w:sz w:val="24"/>
           <w:szCs w:val="24"/>
         </w:rPr>
-        <w:t xml:space="preserve">Потребителят може да редактира стиловете и от предложената форма за редакция. Ако е избран конфигурационен файл на </w:t>
-      </w:r>
-      <w:r>
-        <w:rPr>
-          <w:sz w:val="24"/>
-          <w:szCs w:val="24"/>
-        </w:rPr>
-        <w:t>2), данните във формата ще се променят спрямо информацията във файла. И в двата случая, трябва да се натисне бутон “Нанеси настоящите стилове”, за да бъдат нанесени стиловете.</w:t>
+        <w:t>Потребителят може да редактира стиловете и от предложената форма за редакция. Ако е избран конфигурационен файл на 2), данните във формата ще се променят спрямо информацията във файла. И в двата случая, трябва да се натисне бутон “Нанеси настоящите стилове”, за да бъдат нанесени стиловете.</w:t>
       </w:r>
     </w:p>
     <w:p>
@@ -1689,14 +1246,7 @@
           <w:sz w:val="24"/>
           <w:szCs w:val="24"/>
         </w:rPr>
-        <w:t>Потребителят може да добави аудио файл, който да бъде пуснат с изпълнението на а</w:t>
-      </w:r>
-      <w:r>
-        <w:rPr>
-          <w:sz w:val="24"/>
-          <w:szCs w:val="24"/>
-        </w:rPr>
-        <w:t>нимацията.</w:t>
+        <w:t>Потребителят може да добави аудио файл, който да бъде пуснат с изпълнението на анимацията.</w:t>
       </w:r>
     </w:p>
     <w:p>
@@ -1717,30 +1267,7 @@
           <w:sz w:val="24"/>
           <w:szCs w:val="24"/>
         </w:rPr>
-        <w:t xml:space="preserve">Това са основните контроли на анимацията. Тя може да бъде пускана или слагана на пауза, както и да бъде пускана отначало. За да тръгне анимацията, трябва да има зареден </w:t>
-      </w:r>
-      <w:proofErr w:type="spellStart"/>
-      <w:r>
-        <w:rPr>
-          <w:sz w:val="24"/>
-          <w:szCs w:val="24"/>
-        </w:rPr>
-        <w:t>data.json</w:t>
-      </w:r>
-      <w:proofErr w:type="spellEnd"/>
-      <w:r>
-        <w:rPr>
-          <w:sz w:val="24"/>
-          <w:szCs w:val="24"/>
-        </w:rPr>
-        <w:t xml:space="preserve"> файл. С пускането на анимацията се пуска и аудио файлът, ако има т</w:t>
-      </w:r>
-      <w:r>
-        <w:rPr>
-          <w:sz w:val="24"/>
-          <w:szCs w:val="24"/>
-        </w:rPr>
-        <w:t>акъв.</w:t>
+        <w:t>Това са основните контроли на анимацията. Тя може да бъде пускана или слагана на пауза, както и да бъде пускана отначало. За да тръгне анимацията, трябва да има зареден data.json файл. С пускането на анимацията се пуска и аудио файлът, ако има такъв.</w:t>
       </w:r>
     </w:p>
     <w:p>
@@ -1803,14 +1330,67 @@
           <w:sz w:val="24"/>
           <w:szCs w:val="24"/>
         </w:rPr>
-        <w:t>Това е частта с коментарите. Потребителят може да пише коментар в текстовото поле, а с натискане</w:t>
-      </w:r>
-      <w:r>
-        <w:rPr>
-          <w:sz w:val="24"/>
-          <w:szCs w:val="24"/>
-        </w:rPr>
-        <w:t>то на бутона, коментарът ще се визуализира в сивото поле.</w:t>
+        <w:t>Това е частта с коментарите. Потребителят може да пише коментар в текстовото поле, а с натискането на бутона</w:t>
+      </w:r>
+      <w:r>
+        <w:rPr>
+          <w:sz w:val="24"/>
+          <w:szCs w:val="24"/>
+        </w:rPr>
+        <w:t xml:space="preserve"> „Добави Коментар“</w:t>
+      </w:r>
+      <w:r>
+        <w:rPr>
+          <w:sz w:val="24"/>
+          <w:szCs w:val="24"/>
+        </w:rPr>
+        <w:t>, коментарът ще се визуализира в сивото поле.</w:t>
+      </w:r>
+      <w:r>
+        <w:rPr>
+          <w:sz w:val="24"/>
+          <w:szCs w:val="24"/>
+        </w:rPr>
+        <w:t xml:space="preserve"> Всеки коментар има таг, като при натискане на бутоните за сортиране се визуализират само коментарите със съответния таг.</w:t>
+      </w:r>
+    </w:p>
+    <w:p>
+      <w:pPr>
+        <w:spacing w:after="0"/>
+        <w:ind w:left="720"/>
+        <w:jc w:val="both"/>
+        <w:rPr>
+          <w:sz w:val="24"/>
+          <w:szCs w:val="24"/>
+        </w:rPr>
+      </w:pPr>
+      <w:r>
+        <w:rPr>
+          <w:sz w:val="24"/>
+          <w:szCs w:val="24"/>
+        </w:rPr>
+        <w:t xml:space="preserve">При </w:t>
+      </w:r>
+      <w:r>
+        <w:rPr>
+          <w:sz w:val="24"/>
+          <w:szCs w:val="24"/>
+        </w:rPr>
+        <w:t>зареждане</w:t>
+      </w:r>
+      <w:r>
+        <w:rPr>
+          <w:sz w:val="24"/>
+          <w:szCs w:val="24"/>
+        </w:rPr>
+        <w:t xml:space="preserve"> на анимация</w:t>
+      </w:r>
+      <w:r>
+        <w:rPr>
+          <w:sz w:val="24"/>
+          <w:szCs w:val="24"/>
+        </w:rPr>
+        <w:t xml:space="preserve"> всеки коментар се визуализира в момента на въвеждането му спрямо старта на анимацията.</w:t>
       </w:r>
     </w:p>
     <w:p>
@@ -1831,22 +1411,7 @@
           <w:sz w:val="24"/>
           <w:szCs w:val="24"/>
         </w:rPr>
-        <w:t>Това е мястото за записване на анимация. Всички настоящи настройки - файлът с данните, конфигурацията на стиловете от формата за стиловете, както и аудио файлът (той също задължително трябва да се п</w:t>
-      </w:r>
-      <w:r>
-        <w:rPr>
-          <w:sz w:val="24"/>
-          <w:szCs w:val="24"/>
-        </w:rPr>
-        <w:t xml:space="preserve">одаде) се записват във файлове и </w:t>
-      </w:r>
-      <w:r>
-        <w:rPr>
-          <w:sz w:val="24"/>
-          <w:szCs w:val="24"/>
-        </w:rPr>
-        <w:lastRenderedPageBreak/>
-        <w:t>имената им заедно с името на анимацията се запазват в базата данни. Трябва да се напише име на анимацията и да се натисне бутона.</w:t>
+        <w:t>Това е мястото за записване на анимация. Всички настоящи настройки - файлът с данните, конфигурацията на стиловете от формата за стиловете, както и аудио файлът (той също задължително трябва да се подаде) се записват във файлове и имената им заедно с името на анимацията се запазват в базата данни. Трябва да се напише име на анимацията и да се натисне бутона.</w:t>
       </w:r>
     </w:p>
     <w:p>
@@ -1871,7 +1436,7 @@
     </w:p>
     <w:p>
       <w:pPr>
-        <w:pStyle w:val="2"/>
+        <w:pStyle w:val="Heading2"/>
         <w:jc w:val="both"/>
         <w:rPr>
           <w:sz w:val="28"/>
@@ -1900,46 +1465,7 @@
           <w:szCs w:val="24"/>
         </w:rPr>
         <w:tab/>
-        <w:t xml:space="preserve">В папките </w:t>
-      </w:r>
-      <w:proofErr w:type="spellStart"/>
-      <w:r>
-        <w:rPr>
-          <w:sz w:val="24"/>
-          <w:szCs w:val="24"/>
-        </w:rPr>
-        <w:t>json</w:t>
-      </w:r>
-      <w:proofErr w:type="spellEnd"/>
-      <w:r>
-        <w:rPr>
-          <w:sz w:val="24"/>
-          <w:szCs w:val="24"/>
-        </w:rPr>
-        <w:t xml:space="preserve">/ и </w:t>
-      </w:r>
-      <w:proofErr w:type="spellStart"/>
-      <w:r>
-        <w:rPr>
-          <w:sz w:val="24"/>
-          <w:szCs w:val="24"/>
-        </w:rPr>
-        <w:t>audio</w:t>
-      </w:r>
-      <w:proofErr w:type="spellEnd"/>
-      <w:r>
-        <w:rPr>
-          <w:sz w:val="24"/>
-          <w:szCs w:val="24"/>
-        </w:rPr>
-        <w:t>/ са дадени прим</w:t>
-      </w:r>
-      <w:r>
-        <w:rPr>
-          <w:sz w:val="24"/>
-          <w:szCs w:val="24"/>
-        </w:rPr>
-        <w:t>ерни файлове с данни, конфигурационен файл и аудио файл.</w:t>
+        <w:t>В папките json/ и audio/ са дадени примерни файлове с данни, конфигурационен файл и аудио файл.</w:t>
       </w:r>
     </w:p>
     <w:p>
@@ -1961,7 +1487,7 @@
     </w:p>
     <w:p>
       <w:pPr>
-        <w:pStyle w:val="2"/>
+        <w:pStyle w:val="Heading2"/>
         <w:jc w:val="both"/>
         <w:rPr>
           <w:sz w:val="28"/>
@@ -1990,140 +1516,7 @@
           <w:szCs w:val="24"/>
         </w:rPr>
         <w:tab/>
-        <w:t xml:space="preserve">Основната функционалност на системата, тоест - самата анимация, е направена единствено </w:t>
-      </w:r>
-      <w:r>
-        <w:rPr>
-          <w:sz w:val="24"/>
-          <w:szCs w:val="24"/>
-        </w:rPr>
-        <w:t>чрез CSS и информацията за нея е описана в styles.css файла, в класа .</w:t>
-      </w:r>
-      <w:proofErr w:type="spellStart"/>
-      <w:r>
-        <w:rPr>
-          <w:sz w:val="24"/>
-          <w:szCs w:val="24"/>
-        </w:rPr>
-        <w:t>crawl</w:t>
-      </w:r>
-      <w:proofErr w:type="spellEnd"/>
-      <w:r>
-        <w:rPr>
-          <w:sz w:val="24"/>
-          <w:szCs w:val="24"/>
-        </w:rPr>
-        <w:t xml:space="preserve"> и </w:t>
-      </w:r>
-      <w:proofErr w:type="spellStart"/>
-      <w:r>
-        <w:rPr>
-          <w:sz w:val="24"/>
-          <w:szCs w:val="24"/>
-        </w:rPr>
-        <w:t>keyframe</w:t>
-      </w:r>
-      <w:proofErr w:type="spellEnd"/>
-      <w:r>
-        <w:rPr>
-          <w:sz w:val="24"/>
-          <w:szCs w:val="24"/>
-        </w:rPr>
-        <w:t xml:space="preserve"> анимацията </w:t>
-      </w:r>
-      <w:proofErr w:type="spellStart"/>
-      <w:r>
-        <w:rPr>
-          <w:sz w:val="24"/>
-          <w:szCs w:val="24"/>
-        </w:rPr>
-        <w:t>crawl</w:t>
-      </w:r>
-      <w:proofErr w:type="spellEnd"/>
-      <w:r>
-        <w:rPr>
-          <w:sz w:val="24"/>
-          <w:szCs w:val="24"/>
-        </w:rPr>
-        <w:t>, като самото прилагане на анимацията се случва във файла index.js. В този файл са още основните контроли за пускане/спиране, пускане отначало, както и н</w:t>
-      </w:r>
-      <w:r>
-        <w:rPr>
-          <w:sz w:val="24"/>
-          <w:szCs w:val="24"/>
-        </w:rPr>
-        <w:t xml:space="preserve">еобходимите функции за четене от файл и създаване на параграфи от текст, които на свой ред да бъдат анимирани. Четенето на файл с имената на рефератите работи посредством </w:t>
-      </w:r>
-      <w:proofErr w:type="spellStart"/>
-      <w:r>
-        <w:rPr>
-          <w:sz w:val="24"/>
-          <w:szCs w:val="24"/>
-        </w:rPr>
-        <w:t>XMLHttpRequest</w:t>
-      </w:r>
-      <w:proofErr w:type="spellEnd"/>
-      <w:r>
-        <w:rPr>
-          <w:sz w:val="24"/>
-          <w:szCs w:val="24"/>
-        </w:rPr>
-        <w:t xml:space="preserve"> - GET, към локален файл с релативен път ./</w:t>
-      </w:r>
-      <w:proofErr w:type="spellStart"/>
-      <w:r>
-        <w:rPr>
-          <w:sz w:val="24"/>
-          <w:szCs w:val="24"/>
-        </w:rPr>
-        <w:t>json</w:t>
-      </w:r>
-      <w:proofErr w:type="spellEnd"/>
-      <w:r>
-        <w:rPr>
-          <w:sz w:val="24"/>
-          <w:szCs w:val="24"/>
-        </w:rPr>
-        <w:t>/</w:t>
-      </w:r>
-      <w:proofErr w:type="spellStart"/>
-      <w:r>
-        <w:rPr>
-          <w:sz w:val="24"/>
-          <w:szCs w:val="24"/>
-        </w:rPr>
-        <w:t>data.json</w:t>
-      </w:r>
-      <w:proofErr w:type="spellEnd"/>
-      <w:r>
-        <w:rPr>
-          <w:sz w:val="24"/>
-          <w:szCs w:val="24"/>
-        </w:rPr>
-        <w:t>. Това, разбир</w:t>
-      </w:r>
-      <w:r>
-        <w:rPr>
-          <w:sz w:val="24"/>
-          <w:szCs w:val="24"/>
-        </w:rPr>
-        <w:t xml:space="preserve">а се, работи единствено когато системата е пусната на сървър, а не локално. Приема се като поведение по подразбиране. Другият вариант за четене на файл е чрез избран от потребителя файл и </w:t>
-      </w:r>
-      <w:proofErr w:type="spellStart"/>
-      <w:r>
-        <w:rPr>
-          <w:sz w:val="24"/>
-          <w:szCs w:val="24"/>
-        </w:rPr>
-        <w:t>FileReader</w:t>
-      </w:r>
-      <w:proofErr w:type="spellEnd"/>
-      <w:r>
-        <w:rPr>
-          <w:sz w:val="24"/>
-          <w:szCs w:val="24"/>
-        </w:rPr>
-        <w:t>.</w:t>
+        <w:t>Основната функционалност на системата, тоест - самата анимация, е направена единствено чрез CSS и информацията за нея е описана в styles.css файла, в класа .crawl и keyframe анимацията crawl, като самото прилагане на анимацията се случва във файла index.js. В този файл са още основните контроли за пускане/спиране, пускане отначало, както и необходимите функции за четене от файл и създаване на параграфи от текст, които на свой ред да бъдат анимирани. Четенето на файл с имената на рефератите работи посредством XMLHttpRequest - GET, към локален файл с релативен път ./json/data.json. Това, разбира се, работи единствено когато системата е пусната на сървър, а не локално. Приема се като поведение по подразбиране. Другият вариант за четене на файл е чрез избран от потребителя файл и FileReader.</w:t>
       </w:r>
     </w:p>
     <w:p>
@@ -2140,14 +1533,7 @@
           <w:szCs w:val="24"/>
         </w:rPr>
         <w:tab/>
-        <w:t>За опцията “Голям екран” се грижи файлът fullscreen.js,</w:t>
-      </w:r>
-      <w:r>
-        <w:rPr>
-          <w:sz w:val="24"/>
-          <w:szCs w:val="24"/>
-        </w:rPr>
-        <w:t xml:space="preserve"> като също в него се поема грижата за това контролите да могат да бъдат използвани дори на голям екран, както и големината на шрифта да се уголеми, за да може да съответства на по-големият екран.</w:t>
+        <w:t>За опцията “Голям екран” се грижи файлът fullscreen.js, като също в него се поема грижата за това контролите да могат да бъдат използвани дори на голям екран, както и големината на шрифта да се уголеми, за да може да съответства на по-големият екран.</w:t>
       </w:r>
     </w:p>
     <w:p>
@@ -2164,30 +1550,7 @@
           <w:szCs w:val="24"/>
         </w:rPr>
         <w:tab/>
-        <w:t>За аудио файлът и контролите за аудио отговаря файла audio.</w:t>
-      </w:r>
-      <w:r>
-        <w:rPr>
-          <w:sz w:val="24"/>
-          <w:szCs w:val="24"/>
-        </w:rPr>
-        <w:t xml:space="preserve">js. Аудио файлът се избира от потребителя и бива прочетен чрез </w:t>
-      </w:r>
-      <w:proofErr w:type="spellStart"/>
-      <w:r>
-        <w:rPr>
-          <w:sz w:val="24"/>
-          <w:szCs w:val="24"/>
-        </w:rPr>
-        <w:t>FileReader</w:t>
-      </w:r>
-      <w:proofErr w:type="spellEnd"/>
-      <w:r>
-        <w:rPr>
-          <w:sz w:val="24"/>
-          <w:szCs w:val="24"/>
-        </w:rPr>
-        <w:t>.</w:t>
+        <w:t>За аудио файлът и контролите за аудио отговаря файла audio.js. Аудио файлът се избира от потребителя и бива прочетен чрез FileReader.</w:t>
       </w:r>
     </w:p>
     <w:p>
@@ -2204,30 +1567,7 @@
           <w:szCs w:val="24"/>
         </w:rPr>
         <w:tab/>
-        <w:t xml:space="preserve">За прилагането на стилове върху текста на анимацията отговаря файлът animation-styles.js. Той прочита данните от </w:t>
-      </w:r>
-      <w:proofErr w:type="spellStart"/>
-      <w:r>
-        <w:rPr>
-          <w:sz w:val="24"/>
-          <w:szCs w:val="24"/>
-        </w:rPr>
-        <w:t>config.json</w:t>
-      </w:r>
-      <w:proofErr w:type="spellEnd"/>
-      <w:r>
-        <w:rPr>
-          <w:sz w:val="24"/>
-          <w:szCs w:val="24"/>
-        </w:rPr>
-        <w:t xml:space="preserve"> файл, ако такъв има, и ги нанася върху формата за стило</w:t>
-      </w:r>
-      <w:r>
-        <w:rPr>
-          <w:sz w:val="24"/>
-          <w:szCs w:val="24"/>
-        </w:rPr>
-        <w:t>ве. Отговаря за прилагането на стиловете от формата върху текста от анимацията след натискане на съответния бутон.</w:t>
+        <w:t>За прилагането на стилове върху текста на анимацията отговаря файлът animation-styles.js. Той прочита данните от config.json файл, ако такъв има, и ги нанася върху формата за стилове. Отговаря за прилагането на стиловете от формата върху текста от анимацията след натискане на съответния бутон.</w:t>
       </w:r>
     </w:p>
     <w:p>
@@ -2268,126 +1608,24 @@
           <w:szCs w:val="24"/>
         </w:rPr>
         <w:tab/>
-        <w:t>Файлът save-animation.js служи за взимането на информацията за аним</w:t>
-      </w:r>
-      <w:r>
-        <w:rPr>
-          <w:sz w:val="24"/>
-          <w:szCs w:val="24"/>
-        </w:rPr>
-        <w:t xml:space="preserve">ацията, което включва </w:t>
-      </w:r>
-      <w:proofErr w:type="spellStart"/>
-      <w:r>
-        <w:rPr>
-          <w:sz w:val="24"/>
-          <w:szCs w:val="24"/>
-        </w:rPr>
-        <w:t>data.json</w:t>
-      </w:r>
-      <w:proofErr w:type="spellEnd"/>
-      <w:r>
-        <w:rPr>
-          <w:sz w:val="24"/>
-          <w:szCs w:val="24"/>
-        </w:rPr>
-        <w:t xml:space="preserve">, стила на анимациите и сложения аудио файл и я подготвя да бъде обработена от </w:t>
-      </w:r>
-      <w:proofErr w:type="spellStart"/>
-      <w:r>
-        <w:rPr>
-          <w:sz w:val="24"/>
-          <w:szCs w:val="24"/>
-        </w:rPr>
-        <w:t>save-animation.php</w:t>
-      </w:r>
-      <w:proofErr w:type="spellEnd"/>
-      <w:r>
-        <w:rPr>
-          <w:sz w:val="24"/>
-          <w:szCs w:val="24"/>
-        </w:rPr>
-        <w:t xml:space="preserve">. Преди да се осъществи връзката с </w:t>
-      </w:r>
-      <w:proofErr w:type="spellStart"/>
-      <w:r>
-        <w:rPr>
-          <w:sz w:val="24"/>
-          <w:szCs w:val="24"/>
-        </w:rPr>
-        <w:t>php</w:t>
-      </w:r>
-      <w:proofErr w:type="spellEnd"/>
-      <w:r>
-        <w:rPr>
-          <w:sz w:val="24"/>
-          <w:szCs w:val="24"/>
-        </w:rPr>
-        <w:t xml:space="preserve"> файла, се проверява дали споменатите данни са въведени.</w:t>
-      </w:r>
-    </w:p>
-    <w:p>
-      <w:pPr>
-        <w:jc w:val="both"/>
-        <w:rPr>
-          <w:sz w:val="24"/>
-          <w:szCs w:val="24"/>
-        </w:rPr>
-      </w:pPr>
-      <w:r>
-        <w:rPr>
-          <w:sz w:val="24"/>
-          <w:szCs w:val="24"/>
-        </w:rPr>
-        <w:lastRenderedPageBreak/>
+        <w:t>Файлът save-animation.js служи за взимането на информацията за анимацията, което включва data.json, стила на анимациите и сложения аудио файл и я подготвя да бъде обработена от save-animation.php. Преди да се осъществи връзката с php файла, се проверява дали споменатите данни са въведени.</w:t>
+      </w:r>
+    </w:p>
+    <w:p>
+      <w:pPr>
+        <w:jc w:val="both"/>
+        <w:rPr>
+          <w:sz w:val="24"/>
+          <w:szCs w:val="24"/>
+        </w:rPr>
+      </w:pPr>
+      <w:r>
+        <w:rPr>
+          <w:sz w:val="24"/>
+          <w:szCs w:val="24"/>
+        </w:rPr>
         <w:tab/>
-        <w:t xml:space="preserve">Файлът </w:t>
-      </w:r>
-      <w:proofErr w:type="spellStart"/>
-      <w:r>
-        <w:rPr>
-          <w:sz w:val="24"/>
-          <w:szCs w:val="24"/>
-        </w:rPr>
-        <w:t>save-animation.php</w:t>
-      </w:r>
-      <w:proofErr w:type="spellEnd"/>
-      <w:r>
-        <w:rPr>
-          <w:sz w:val="24"/>
-          <w:szCs w:val="24"/>
-        </w:rPr>
-        <w:t xml:space="preserve"> има ра</w:t>
-      </w:r>
-      <w:r>
-        <w:rPr>
-          <w:sz w:val="24"/>
-          <w:szCs w:val="24"/>
-        </w:rPr>
-        <w:t xml:space="preserve">ботата да създаде папка, в която да се съхраняват файлове с гореспоменатите данни и да добави нов ред в базата данни, който съдържа името на анимацията и имената на новите файлове. За добавянето в базата данни, кода използва функция създадена във файла </w:t>
-      </w:r>
-      <w:proofErr w:type="spellStart"/>
-      <w:r>
-        <w:rPr>
-          <w:sz w:val="24"/>
-          <w:szCs w:val="24"/>
-        </w:rPr>
-        <w:t>db_</w:t>
-      </w:r>
-      <w:r>
-        <w:rPr>
-          <w:sz w:val="24"/>
-          <w:szCs w:val="24"/>
-        </w:rPr>
-        <w:t>save_animation.php</w:t>
-      </w:r>
-      <w:proofErr w:type="spellEnd"/>
-      <w:r>
-        <w:rPr>
-          <w:sz w:val="24"/>
-          <w:szCs w:val="24"/>
-        </w:rPr>
-        <w:t>.</w:t>
+        <w:t>Файлът save-animation.php има работата да създаде папка, в която да се съхраняват файлове с гореспоменатите данни и да добави нов ред в базата данни, който съдържа името на анимацията и имената на новите файлове. За добавянето в базата данни, кода използва функция създадена във файла db_save_animation.php.</w:t>
       </w:r>
     </w:p>
     <w:p>
@@ -2404,55 +1642,7 @@
           <w:szCs w:val="24"/>
         </w:rPr>
         <w:tab/>
-        <w:t xml:space="preserve">Файлът </w:t>
-      </w:r>
-      <w:proofErr w:type="spellStart"/>
-      <w:r>
-        <w:rPr>
-          <w:sz w:val="24"/>
-          <w:szCs w:val="24"/>
-        </w:rPr>
-        <w:t>db_save_animation.php</w:t>
-      </w:r>
-      <w:proofErr w:type="spellEnd"/>
-      <w:r>
-        <w:rPr>
-          <w:sz w:val="24"/>
-          <w:szCs w:val="24"/>
-        </w:rPr>
-        <w:t xml:space="preserve"> съдържа функция, която осъществява връзката с базата данни и изпраща заявка за добавяне на нов ред. Използва се файлът </w:t>
-      </w:r>
-      <w:proofErr w:type="spellStart"/>
-      <w:r>
-        <w:rPr>
-          <w:sz w:val="24"/>
-          <w:szCs w:val="24"/>
-        </w:rPr>
-        <w:t>db_util.php</w:t>
-      </w:r>
-      <w:proofErr w:type="spellEnd"/>
-      <w:r>
-        <w:rPr>
-          <w:sz w:val="24"/>
-          <w:szCs w:val="24"/>
-        </w:rPr>
-        <w:t xml:space="preserve"> в папка </w:t>
-      </w:r>
-      <w:proofErr w:type="spellStart"/>
-      <w:r>
-        <w:rPr>
-          <w:sz w:val="24"/>
-          <w:szCs w:val="24"/>
-        </w:rPr>
-        <w:t>db</w:t>
-      </w:r>
-      <w:proofErr w:type="spellEnd"/>
-      <w:r>
-        <w:rPr>
-          <w:sz w:val="24"/>
-          <w:szCs w:val="24"/>
-        </w:rPr>
-        <w:t xml:space="preserve"> за създаването на клас DB.</w:t>
+        <w:t>Файлът db_save_animation.php съдържа функция, която осъществява връзката с базата данни и изпраща заявка за добавяне на нов ред. Използва се файлът db_util.php в папка db за създаването на клас DB.</w:t>
       </w:r>
     </w:p>
     <w:p>
@@ -2469,62 +1659,7 @@
           <w:szCs w:val="24"/>
         </w:rPr>
         <w:tab/>
-        <w:t xml:space="preserve">Файлът </w:t>
-      </w:r>
-      <w:proofErr w:type="spellStart"/>
-      <w:r>
-        <w:rPr>
-          <w:sz w:val="24"/>
-          <w:szCs w:val="24"/>
-        </w:rPr>
-        <w:t>db_util.php</w:t>
-      </w:r>
-      <w:proofErr w:type="spellEnd"/>
-      <w:r>
-        <w:rPr>
-          <w:sz w:val="24"/>
-          <w:szCs w:val="24"/>
-        </w:rPr>
-        <w:t xml:space="preserve"> съдържа </w:t>
-      </w:r>
-      <w:proofErr w:type="spellStart"/>
-      <w:r>
-        <w:rPr>
-          <w:sz w:val="24"/>
-          <w:szCs w:val="24"/>
-        </w:rPr>
-        <w:t>class</w:t>
-      </w:r>
-      <w:proofErr w:type="spellEnd"/>
-      <w:r>
-        <w:rPr>
-          <w:sz w:val="24"/>
-          <w:szCs w:val="24"/>
-        </w:rPr>
-        <w:t xml:space="preserve"> </w:t>
-      </w:r>
-      <w:proofErr w:type="spellStart"/>
-      <w:r>
-        <w:rPr>
-          <w:sz w:val="24"/>
-          <w:szCs w:val="24"/>
-        </w:rPr>
-        <w:t>db</w:t>
-      </w:r>
-      <w:proofErr w:type="spellEnd"/>
-      <w:r>
-        <w:rPr>
-          <w:sz w:val="24"/>
-          <w:szCs w:val="24"/>
-        </w:rPr>
-        <w:t>,</w:t>
-      </w:r>
-      <w:r>
-        <w:rPr>
-          <w:sz w:val="24"/>
-          <w:szCs w:val="24"/>
-        </w:rPr>
-        <w:t xml:space="preserve"> с който се създава интерфейс за достъпването на база данни.</w:t>
+        <w:t>Файлът db_util.php съдържа class db, с който се създава интерфейс за достъпването на база данни.</w:t>
       </w:r>
     </w:p>
     <w:p>
@@ -2541,23 +1676,7 @@
           <w:szCs w:val="24"/>
         </w:rPr>
         <w:tab/>
-        <w:t xml:space="preserve">Файлът list-animations.js служи за попълване на списък със запазени анимации, като се свързва с </w:t>
-      </w:r>
-      <w:proofErr w:type="spellStart"/>
-      <w:r>
-        <w:rPr>
-          <w:sz w:val="24"/>
-          <w:szCs w:val="24"/>
-        </w:rPr>
-        <w:t>list-animations.php</w:t>
-      </w:r>
-      <w:proofErr w:type="spellEnd"/>
-      <w:r>
-        <w:rPr>
-          <w:sz w:val="24"/>
-          <w:szCs w:val="24"/>
-        </w:rPr>
-        <w:t xml:space="preserve"> за да вземе имената на запазените анимации.</w:t>
+        <w:t>Файлът list-animations.js служи за попълване на списък със запазени анимации, като се свързва с list-animations.php за да вземе имената на запазените анимации.</w:t>
       </w:r>
     </w:p>
     <w:p>
@@ -2574,30 +1693,7 @@
           <w:szCs w:val="24"/>
         </w:rPr>
         <w:tab/>
-        <w:t xml:space="preserve">Файлът </w:t>
-      </w:r>
-      <w:proofErr w:type="spellStart"/>
-      <w:r>
-        <w:rPr>
-          <w:sz w:val="24"/>
-          <w:szCs w:val="24"/>
-        </w:rPr>
-        <w:t>list-animations.php</w:t>
-      </w:r>
-      <w:proofErr w:type="spellEnd"/>
-      <w:r>
-        <w:rPr>
-          <w:sz w:val="24"/>
-          <w:szCs w:val="24"/>
-        </w:rPr>
-        <w:t xml:space="preserve"> изпращ</w:t>
-      </w:r>
-      <w:r>
-        <w:rPr>
-          <w:sz w:val="24"/>
-          <w:szCs w:val="24"/>
-        </w:rPr>
-        <w:t>а заявка към базата данни, с която се вземат имената на всички запазени анимации.</w:t>
+        <w:t>Файлът list-animations.php изпраща заявка към базата данни, с която се вземат имената на всички запазени анимации.</w:t>
       </w:r>
     </w:p>
     <w:p>
@@ -2614,62 +1710,7 @@
           <w:szCs w:val="24"/>
         </w:rPr>
         <w:tab/>
-        <w:t xml:space="preserve">Файлът load-animation.js служи за това да приложи данните в папката на избрана анимация върху страницата. Тя го прави като се свърза с </w:t>
-      </w:r>
-      <w:proofErr w:type="spellStart"/>
-      <w:r>
-        <w:rPr>
-          <w:sz w:val="24"/>
-          <w:szCs w:val="24"/>
-        </w:rPr>
-        <w:t>php</w:t>
-      </w:r>
-      <w:proofErr w:type="spellEnd"/>
-      <w:r>
-        <w:rPr>
-          <w:sz w:val="24"/>
-          <w:szCs w:val="24"/>
-        </w:rPr>
-        <w:t xml:space="preserve"> файловете в папка </w:t>
-      </w:r>
-      <w:proofErr w:type="spellStart"/>
-      <w:r>
-        <w:rPr>
-          <w:sz w:val="24"/>
-          <w:szCs w:val="24"/>
-        </w:rPr>
-        <w:t>load-animations</w:t>
-      </w:r>
-      <w:proofErr w:type="spellEnd"/>
-      <w:r>
-        <w:rPr>
-          <w:sz w:val="24"/>
-          <w:szCs w:val="24"/>
-        </w:rPr>
-        <w:t xml:space="preserve"> </w:t>
-      </w:r>
-      <w:r>
-        <w:rPr>
-          <w:sz w:val="24"/>
-          <w:szCs w:val="24"/>
-        </w:rPr>
-        <w:t xml:space="preserve">в папка </w:t>
-      </w:r>
-      <w:proofErr w:type="spellStart"/>
-      <w:r>
-        <w:rPr>
-          <w:sz w:val="24"/>
-          <w:szCs w:val="24"/>
-        </w:rPr>
-        <w:t>backend</w:t>
-      </w:r>
-      <w:proofErr w:type="spellEnd"/>
-      <w:r>
-        <w:rPr>
-          <w:sz w:val="24"/>
-          <w:szCs w:val="24"/>
-        </w:rPr>
-        <w:t>.</w:t>
+        <w:t>Файлът load-animation.js служи за това да приложи данните в папката на избрана анимация върху страницата. Тя го прави като се свърза с php файловете в папка load-animations в папка backend.</w:t>
       </w:r>
     </w:p>
     <w:p>
@@ -2686,23 +1727,7 @@
           <w:szCs w:val="24"/>
         </w:rPr>
         <w:tab/>
-        <w:t xml:space="preserve">Папка </w:t>
-      </w:r>
-      <w:proofErr w:type="spellStart"/>
-      <w:r>
-        <w:rPr>
-          <w:sz w:val="24"/>
-          <w:szCs w:val="24"/>
-        </w:rPr>
-        <w:t>load-animations</w:t>
-      </w:r>
-      <w:proofErr w:type="spellEnd"/>
-      <w:r>
-        <w:rPr>
-          <w:sz w:val="24"/>
-          <w:szCs w:val="24"/>
-        </w:rPr>
-        <w:t>:</w:t>
+        <w:t>Папка load-animations:</w:t>
       </w:r>
     </w:p>
     <w:p>
@@ -2719,23 +1744,7 @@
           <w:szCs w:val="24"/>
         </w:rPr>
         <w:tab/>
-        <w:t xml:space="preserve">Файлът </w:t>
-      </w:r>
-      <w:proofErr w:type="spellStart"/>
-      <w:r>
-        <w:rPr>
-          <w:sz w:val="24"/>
-          <w:szCs w:val="24"/>
-        </w:rPr>
-        <w:t>get-animation-data.php</w:t>
-      </w:r>
-      <w:proofErr w:type="spellEnd"/>
-      <w:r>
-        <w:rPr>
-          <w:sz w:val="24"/>
-          <w:szCs w:val="24"/>
-        </w:rPr>
-        <w:t xml:space="preserve"> служи за изпращането на заявка към базата данни, с която се взима информация за избраната анимация.</w:t>
+        <w:t>Файлът get-animation-data.php служи за изпращането на заявка към базата данни, с която се взима информация за избраната анимация.</w:t>
       </w:r>
     </w:p>
     <w:p>
@@ -2752,35 +1761,26 @@
           <w:szCs w:val="24"/>
         </w:rPr>
         <w:tab/>
-        <w:t xml:space="preserve">Останалите </w:t>
-      </w:r>
-      <w:proofErr w:type="spellStart"/>
-      <w:r>
-        <w:rPr>
-          <w:sz w:val="24"/>
-          <w:szCs w:val="24"/>
-        </w:rPr>
-        <w:t>get</w:t>
-      </w:r>
-      <w:proofErr w:type="spellEnd"/>
-      <w:r>
-        <w:rPr>
-          <w:sz w:val="24"/>
-          <w:szCs w:val="24"/>
-        </w:rPr>
-        <w:t xml:space="preserve"> файлове за четене на данните в запазените файлове в папката на анима</w:t>
-      </w:r>
-      <w:r>
-        <w:rPr>
-          <w:sz w:val="24"/>
-          <w:szCs w:val="24"/>
-        </w:rPr>
-        <w:t>ция.</w:t>
-      </w:r>
-    </w:p>
-    <w:p>
-      <w:pPr>
-        <w:pStyle w:val="2"/>
+        <w:t xml:space="preserve">Останалите get файлове </w:t>
+      </w:r>
+      <w:r>
+        <w:rPr>
+          <w:sz w:val="24"/>
+          <w:szCs w:val="24"/>
+        </w:rPr>
+        <w:t xml:space="preserve">са </w:t>
+      </w:r>
+      <w:r>
+        <w:rPr>
+          <w:sz w:val="24"/>
+          <w:szCs w:val="24"/>
+        </w:rPr>
+        <w:t>за четене на данните в запазените файлове в папката на анимация.</w:t>
+      </w:r>
+    </w:p>
+    <w:p>
+      <w:pPr>
+        <w:pStyle w:val="Heading2"/>
         <w:jc w:val="both"/>
         <w:rPr>
           <w:sz w:val="28"/>
@@ -2811,18 +1811,8 @@
           <w:sz w:val="24"/>
           <w:szCs w:val="24"/>
         </w:rPr>
-        <w:t xml:space="preserve">9.1 Таня </w:t>
-      </w:r>
-      <w:proofErr w:type="spellStart"/>
-      <w:r>
-        <w:rPr>
-          <w:b/>
-          <w:sz w:val="24"/>
-          <w:szCs w:val="24"/>
-        </w:rPr>
-        <w:t>Сейкова</w:t>
-      </w:r>
-      <w:proofErr w:type="spellEnd"/>
+        <w:t>9.1 Таня Сейкова</w:t>
+      </w:r>
     </w:p>
     <w:p>
       <w:pPr>
@@ -3025,7 +2015,6 @@
           <w:sz w:val="24"/>
           <w:szCs w:val="24"/>
         </w:rPr>
-        <w:lastRenderedPageBreak/>
         <w:t>Работа с аудио аспекта на системата.</w:t>
       </w:r>
     </w:p>
@@ -3067,14 +2056,7 @@
           <w:sz w:val="24"/>
           <w:szCs w:val="24"/>
         </w:rPr>
-        <w:t xml:space="preserve">Работа по </w:t>
-      </w:r>
-      <w:r>
-        <w:rPr>
-          <w:sz w:val="24"/>
-          <w:szCs w:val="24"/>
-        </w:rPr>
-        <w:t>корекция на грешки и съобщения към потребителя.</w:t>
+        <w:t>Работа по корекция на грешки и съобщения към потребителя.</w:t>
       </w:r>
     </w:p>
     <w:p>
@@ -3150,14 +2132,7 @@
           <w:sz w:val="24"/>
           <w:szCs w:val="24"/>
         </w:rPr>
-        <w:t>Добавяне на комента</w:t>
-      </w:r>
-      <w:r>
-        <w:rPr>
-          <w:sz w:val="24"/>
-          <w:szCs w:val="24"/>
-        </w:rPr>
-        <w:t>рите в базата данни</w:t>
+        <w:t>Добавяне на различни видове анимации</w:t>
       </w:r>
     </w:p>
     <w:p>
@@ -3166,60 +2141,23 @@
           <w:ilvl w:val="0"/>
           <w:numId w:val="3"/>
         </w:numPr>
-        <w:spacing w:after="0"/>
-        <w:jc w:val="both"/>
-        <w:rPr>
-          <w:sz w:val="24"/>
-          <w:szCs w:val="24"/>
-        </w:rPr>
-      </w:pPr>
-      <w:r>
-        <w:rPr>
-          <w:sz w:val="24"/>
-          <w:szCs w:val="24"/>
-        </w:rPr>
-        <w:t>Добавяне на различни видове анимации</w:t>
-      </w:r>
-    </w:p>
-    <w:p>
-      <w:pPr>
-        <w:numPr>
-          <w:ilvl w:val="0"/>
-          <w:numId w:val="3"/>
-        </w:numPr>
-        <w:jc w:val="both"/>
-        <w:rPr>
-          <w:sz w:val="24"/>
-          <w:szCs w:val="24"/>
-        </w:rPr>
-      </w:pPr>
-      <w:r>
-        <w:rPr>
-          <w:sz w:val="24"/>
-          <w:szCs w:val="24"/>
-        </w:rPr>
-        <w:t xml:space="preserve">Интеграция с </w:t>
-      </w:r>
-      <w:proofErr w:type="spellStart"/>
-      <w:r>
-        <w:rPr>
-          <w:sz w:val="24"/>
-          <w:szCs w:val="24"/>
-        </w:rPr>
-        <w:t>Puffin</w:t>
-      </w:r>
-      <w:proofErr w:type="spellEnd"/>
-      <w:r>
-        <w:rPr>
-          <w:sz w:val="24"/>
-          <w:szCs w:val="24"/>
-        </w:rPr>
-        <w:t>, за да се вземат рефератите с най-високи оценки и да се представят.</w:t>
-      </w:r>
-    </w:p>
-    <w:p>
-      <w:pPr>
-        <w:pStyle w:val="2"/>
+        <w:jc w:val="both"/>
+        <w:rPr>
+          <w:sz w:val="24"/>
+          <w:szCs w:val="24"/>
+        </w:rPr>
+      </w:pPr>
+      <w:r>
+        <w:rPr>
+          <w:sz w:val="24"/>
+          <w:szCs w:val="24"/>
+        </w:rPr>
+        <w:t>Интеграция с Puffin, за да се вземат рефератите с най-високи оценки и да се представят.</w:t>
+      </w:r>
+    </w:p>
+    <w:p>
+      <w:pPr>
+        <w:pStyle w:val="Heading2"/>
         <w:jc w:val="both"/>
         <w:rPr>
           <w:sz w:val="28"/>
@@ -3265,30 +2203,7 @@
           <w:szCs w:val="24"/>
         </w:rPr>
         <w:tab/>
-        <w:t xml:space="preserve">Много </w:t>
-      </w:r>
-      <w:proofErr w:type="spellStart"/>
-      <w:r>
-        <w:rPr>
-          <w:sz w:val="24"/>
-          <w:szCs w:val="24"/>
-        </w:rPr>
-        <w:t>bash</w:t>
-      </w:r>
-      <w:proofErr w:type="spellEnd"/>
-      <w:r>
-        <w:rPr>
-          <w:sz w:val="24"/>
-          <w:szCs w:val="24"/>
-        </w:rPr>
-        <w:t xml:space="preserve"> команди са интегрирани в </w:t>
-      </w:r>
-      <w:r>
-        <w:rPr>
-          <w:sz w:val="24"/>
-          <w:szCs w:val="24"/>
-        </w:rPr>
-        <w:t>PHP.</w:t>
+        <w:t>Много bash команди са интегрирани в PHP.</w:t>
       </w:r>
     </w:p>
     <w:p>
@@ -3305,23 +2220,7 @@
           <w:sz w:val="24"/>
           <w:szCs w:val="24"/>
         </w:rPr>
-        <w:t xml:space="preserve">Как работят </w:t>
-      </w:r>
-      <w:proofErr w:type="spellStart"/>
-      <w:r>
-        <w:rPr>
-          <w:sz w:val="24"/>
-          <w:szCs w:val="24"/>
-        </w:rPr>
-        <w:t>eventListerner</w:t>
-      </w:r>
-      <w:proofErr w:type="spellEnd"/>
-      <w:r>
-        <w:rPr>
-          <w:sz w:val="24"/>
-          <w:szCs w:val="24"/>
-        </w:rPr>
-        <w:t xml:space="preserve">-и възможностите, които предоставят. </w:t>
+        <w:t xml:space="preserve">Как работят eventListerner-и възможностите, които предоставят. </w:t>
       </w:r>
     </w:p>
     <w:p>
@@ -3338,23 +2237,7 @@
           <w:sz w:val="24"/>
           <w:szCs w:val="24"/>
         </w:rPr>
-        <w:t xml:space="preserve">Как се използват </w:t>
-      </w:r>
-      <w:proofErr w:type="spellStart"/>
-      <w:r>
-        <w:rPr>
-          <w:sz w:val="24"/>
-          <w:szCs w:val="24"/>
-        </w:rPr>
-        <w:t>темплейти</w:t>
-      </w:r>
-      <w:proofErr w:type="spellEnd"/>
-      <w:r>
-        <w:rPr>
-          <w:sz w:val="24"/>
-          <w:szCs w:val="24"/>
-        </w:rPr>
-        <w:t>.</w:t>
+        <w:t>Как се използват темплейти.</w:t>
       </w:r>
     </w:p>
     <w:p>
@@ -3371,44 +2254,12 @@
           <w:sz w:val="24"/>
           <w:szCs w:val="24"/>
         </w:rPr>
-        <w:t xml:space="preserve">Използването на </w:t>
-      </w:r>
-      <w:proofErr w:type="spellStart"/>
-      <w:r>
-        <w:rPr>
-          <w:sz w:val="24"/>
-          <w:szCs w:val="24"/>
-        </w:rPr>
-        <w:t>jQuery</w:t>
-      </w:r>
-      <w:proofErr w:type="spellEnd"/>
-      <w:r>
-        <w:rPr>
-          <w:sz w:val="24"/>
-          <w:szCs w:val="24"/>
-        </w:rPr>
-        <w:t xml:space="preserve"> доста улеснява </w:t>
-      </w:r>
-      <w:proofErr w:type="spellStart"/>
-      <w:r>
-        <w:rPr>
-          <w:sz w:val="24"/>
-          <w:szCs w:val="24"/>
-        </w:rPr>
-        <w:t>навигирането</w:t>
-      </w:r>
-      <w:proofErr w:type="spellEnd"/>
-      <w:r>
-        <w:rPr>
-          <w:sz w:val="24"/>
-          <w:szCs w:val="24"/>
-        </w:rPr>
-        <w:t xml:space="preserve"> в  документа.</w:t>
-      </w:r>
-    </w:p>
-    <w:p>
-      <w:pPr>
-        <w:pStyle w:val="2"/>
+        <w:t>Използването на jQuery доста улеснява навигирането в  документа.</w:t>
+      </w:r>
+    </w:p>
+    <w:p>
+      <w:pPr>
+        <w:pStyle w:val="Heading2"/>
         <w:jc w:val="both"/>
         <w:rPr>
           <w:sz w:val="28"/>
@@ -3447,17 +2298,8 @@
           <w:sz w:val="24"/>
           <w:szCs w:val="24"/>
         </w:rPr>
-        <w:t xml:space="preserve"> - множество статии за CSS, PHP и </w:t>
-      </w:r>
-      <w:proofErr w:type="spellStart"/>
-      <w:r>
-        <w:rPr>
-          <w:sz w:val="24"/>
-          <w:szCs w:val="24"/>
-        </w:rPr>
-        <w:t>JavaScript</w:t>
-      </w:r>
-      <w:proofErr w:type="spellEnd"/>
+        <w:t xml:space="preserve"> - множество статии за CSS, PHP и JavaScript</w:t>
+      </w:r>
     </w:p>
     <w:p>
       <w:pPr>
@@ -3483,17 +2325,8 @@
           <w:sz w:val="24"/>
           <w:szCs w:val="24"/>
         </w:rPr>
-        <w:t xml:space="preserve"> - множество статии за CSS и </w:t>
-      </w:r>
-      <w:proofErr w:type="spellStart"/>
-      <w:r>
-        <w:rPr>
-          <w:sz w:val="24"/>
-          <w:szCs w:val="24"/>
-        </w:rPr>
-        <w:t>JavaScript</w:t>
-      </w:r>
-      <w:proofErr w:type="spellEnd"/>
+        <w:t xml:space="preserve"> - множество статии за CSS и JavaScript</w:t>
+      </w:r>
     </w:p>
     <w:p>
       <w:pPr>
@@ -3535,8 +2368,6 @@
       <w:pPr>
         <w:spacing w:line="240" w:lineRule="auto"/>
       </w:pPr>
-      <w:bookmarkStart w:id="0" w:name="_GoBack"/>
-      <w:bookmarkEnd w:id="0"/>
     </w:p>
     <w:p>
       <w:pPr>
@@ -3565,21 +2396,7 @@
         <w:rPr>
           <w:i/>
         </w:rPr>
-        <w:t xml:space="preserve">62472, Таня </w:t>
-      </w:r>
-      <w:proofErr w:type="spellStart"/>
-      <w:r>
-        <w:rPr>
-          <w:i/>
-        </w:rPr>
-        <w:t>Сейкова</w:t>
-      </w:r>
-      <w:proofErr w:type="spellEnd"/>
-      <w:r>
-        <w:rPr>
-          <w:i/>
-        </w:rPr>
-        <w:t>, СИ, група 4</w:t>
+        <w:t>62472, Таня Сейкова, СИ, група 4</w:t>
       </w:r>
       <w:r>
         <w:t>/</w:t>
@@ -3612,13 +2429,7 @@
         <w:rPr>
           <w:i/>
         </w:rPr>
-        <w:t>62475, Георги Чобанов, СИ,</w:t>
-      </w:r>
-      <w:r>
-        <w:rPr>
-          <w:i/>
-        </w:rPr>
-        <w:t xml:space="preserve"> група 5</w:t>
+        <w:t>62475, Георги Чобанов, СИ, група 5</w:t>
       </w:r>
       <w:r>
         <w:t>/</w:t>
@@ -3701,7 +2512,7 @@
 </file>
 
 <file path=word/numbering.xml><?xml version="1.0" encoding="utf-8"?>
-<w:numbering xmlns:wpc="http://schemas.microsoft.com/office/word/2010/wordprocessingCanvas" xmlns:cx="http://schemas.microsoft.com/office/drawing/2014/chartex" xmlns:mc="http://schemas.openxmlformats.org/markup-compatibility/2006" xmlns:o="urn:schemas-microsoft-com:office:office" xmlns:r="http://schemas.openxmlformats.org/officeDocument/2006/relationships" xmlns:m="http://schemas.openxmlformats.org/officeDocument/2006/math" xmlns:v="urn:schemas-microsoft-com:vml" xmlns:wp14="http://schemas.microsoft.com/office/word/2010/wordprocessingDrawing" xmlns:wp="http://schemas.openxmlformats.org/drawingml/2006/wordprocessingDrawing" xmlns:w10="urn:schemas-microsoft-com:office:word" xmlns:w="http://schemas.openxmlformats.org/wordprocessingml/2006/main" xmlns:w14="http://schemas.microsoft.com/office/word/2010/wordml" xmlns:w15="http://schemas.microsoft.com/office/word/2012/wordml" xmlns:w16se="http://schemas.microsoft.com/office/word/2015/wordml/symex" xmlns:wpg="http://schemas.microsoft.com/office/word/2010/wordprocessingGroup" xmlns:wpi="http://schemas.microsoft.com/office/word/2010/wordprocessingInk" xmlns:wne="http://schemas.microsoft.com/office/word/2006/wordml" xmlns:wps="http://schemas.microsoft.com/office/word/2010/wordprocessingShape" mc:Ignorable="w14 w15 w16se wp14">
+<w:numbering xmlns:wpc="http://schemas.microsoft.com/office/word/2010/wordprocessingCanvas" xmlns:cx="http://schemas.microsoft.com/office/drawing/2014/chartex" xmlns:cx1="http://schemas.microsoft.com/office/drawing/2015/9/8/chartex" xmlns:cx2="http://schemas.microsoft.com/office/drawing/2015/10/21/chartex" xmlns:cx3="http://schemas.microsoft.com/office/drawing/2016/5/9/chartex" xmlns:cx4="http://schemas.microsoft.com/office/drawing/2016/5/10/chartex" xmlns:cx5="http://schemas.microsoft.com/office/drawing/2016/5/11/chartex" xmlns:cx6="http://schemas.microsoft.com/office/drawing/2016/5/12/chartex" xmlns:cx7="http://schemas.microsoft.com/office/drawing/2016/5/13/chartex" xmlns:cx8="http://schemas.microsoft.com/office/drawing/2016/5/14/chartex" xmlns:mc="http://schemas.openxmlformats.org/markup-compatibility/2006" xmlns:aink="http://schemas.microsoft.com/office/drawing/2016/ink" xmlns:am3d="http://schemas.microsoft.com/office/drawing/2017/model3d" xmlns:o="urn:schemas-microsoft-com:office:office" xmlns:oel="http://schemas.microsoft.com/office/2019/extlst" xmlns:r="http://schemas.openxmlformats.org/officeDocument/2006/relationships" xmlns:m="http://schemas.openxmlformats.org/officeDocument/2006/math" xmlns:v="urn:schemas-microsoft-com:vml" xmlns:wp14="http://schemas.microsoft.com/office/word/2010/wordprocessingDrawing" xmlns:wp="http://schemas.openxmlformats.org/drawingml/2006/wordprocessingDrawing" xmlns:w10="urn:schemas-microsoft-com:office:word" xmlns:w="http://schemas.openxmlformats.org/wordprocessingml/2006/main" xmlns:w14="http://schemas.microsoft.com/office/word/2010/wordml" xmlns:w15="http://schemas.microsoft.com/office/word/2012/wordml" xmlns:w16cex="http://schemas.microsoft.com/office/word/2018/wordml/cex" xmlns:w16cid="http://schemas.microsoft.com/office/word/2016/wordml/cid" xmlns:w16="http://schemas.microsoft.com/office/word/2018/wordml" xmlns:w16sdtdh="http://schemas.microsoft.com/office/word/2020/wordml/sdtdatahash" xmlns:w16se="http://schemas.microsoft.com/office/word/2015/wordml/symex" xmlns:wpg="http://schemas.microsoft.com/office/word/2010/wordprocessingGroup" xmlns:wpi="http://schemas.microsoft.com/office/word/2010/wordprocessingInk" xmlns:wne="http://schemas.microsoft.com/office/word/2006/wordml" xmlns:wps="http://schemas.microsoft.com/office/word/2010/wordprocessingShape" mc:Ignorable="w14 w15 w16se w16cid w16 w16cex w16sdtdh wp14">
   <w:abstractNum w:abstractNumId="0" w15:restartNumberingAfterBreak="0">
     <w:nsid w:val="0C3F7100"/>
     <w:multiLevelType w:val="multilevel"/>
@@ -4353,29 +3164,29 @@
       </w:rPr>
     </w:lvl>
   </w:abstractNum>
-  <w:num w:numId="1">
+  <w:num w:numId="1" w16cid:durableId="779422759">
     <w:abstractNumId w:val="2"/>
   </w:num>
-  <w:num w:numId="2">
+  <w:num w:numId="2" w16cid:durableId="984159852">
     <w:abstractNumId w:val="4"/>
   </w:num>
-  <w:num w:numId="3">
+  <w:num w:numId="3" w16cid:durableId="832452651">
     <w:abstractNumId w:val="1"/>
   </w:num>
-  <w:num w:numId="4">
+  <w:num w:numId="4" w16cid:durableId="317459980">
     <w:abstractNumId w:val="0"/>
   </w:num>
-  <w:num w:numId="5">
+  <w:num w:numId="5" w16cid:durableId="107893104">
     <w:abstractNumId w:val="3"/>
   </w:num>
-  <w:num w:numId="6">
+  <w:num w:numId="6" w16cid:durableId="579604695">
     <w:abstractNumId w:val="5"/>
   </w:num>
 </w:numbering>
 </file>
 
 <file path=word/styles.xml><?xml version="1.0" encoding="utf-8"?>
-<w:styles xmlns:mc="http://schemas.openxmlformats.org/markup-compatibility/2006" xmlns:r="http://schemas.openxmlformats.org/officeDocument/2006/relationships" xmlns:w="http://schemas.openxmlformats.org/wordprocessingml/2006/main" xmlns:w14="http://schemas.microsoft.com/office/word/2010/wordml" xmlns:w15="http://schemas.microsoft.com/office/word/2012/wordml" xmlns:w16se="http://schemas.microsoft.com/office/word/2015/wordml/symex" mc:Ignorable="w14 w15 w16se">
+<w:styles xmlns:mc="http://schemas.openxmlformats.org/markup-compatibility/2006" xmlns:r="http://schemas.openxmlformats.org/officeDocument/2006/relationships" xmlns:w="http://schemas.openxmlformats.org/wordprocessingml/2006/main" xmlns:w14="http://schemas.microsoft.com/office/word/2010/wordml" xmlns:w15="http://schemas.microsoft.com/office/word/2012/wordml" xmlns:w16cex="http://schemas.microsoft.com/office/word/2018/wordml/cex" xmlns:w16cid="http://schemas.microsoft.com/office/word/2016/wordml/cid" xmlns:w16="http://schemas.microsoft.com/office/word/2018/wordml" xmlns:w16sdtdh="http://schemas.microsoft.com/office/word/2020/wordml/sdtdatahash" xmlns:w16se="http://schemas.microsoft.com/office/word/2015/wordml/symex" mc:Ignorable="w14 w15 w16se w16cid w16 w16cex w16sdtdh">
   <w:docDefaults>
     <w:rPrDefault>
       <w:rPr>
@@ -4391,7 +3202,7 @@
       </w:pPr>
     </w:pPrDefault>
   </w:docDefaults>
-  <w:latentStyles w:defLockedState="0" w:defUIPriority="99" w:defSemiHidden="0" w:defUnhideWhenUsed="0" w:defQFormat="0" w:count="371">
+  <w:latentStyles w:defLockedState="0" w:defUIPriority="99" w:defSemiHidden="0" w:defUnhideWhenUsed="0" w:defQFormat="0" w:count="376">
     <w:lsdException w:name="Normal" w:uiPriority="0" w:qFormat="1"/>
     <w:lsdException w:name="heading 1" w:uiPriority="9" w:qFormat="1"/>
     <w:lsdException w:name="heading 2" w:semiHidden="1" w:uiPriority="9" w:unhideWhenUsed="1" w:qFormat="1"/>
@@ -4497,7 +3308,6 @@
     <w:lsdException w:name="HTML Sample" w:semiHidden="1" w:unhideWhenUsed="1"/>
     <w:lsdException w:name="HTML Typewriter" w:semiHidden="1" w:unhideWhenUsed="1"/>
     <w:lsdException w:name="HTML Variable" w:semiHidden="1" w:unhideWhenUsed="1"/>
-    <w:lsdException w:name="Normal Table" w:semiHidden="1" w:unhideWhenUsed="1"/>
     <w:lsdException w:name="annotation subject" w:semiHidden="1" w:unhideWhenUsed="1"/>
     <w:lsdException w:name="No List" w:semiHidden="1" w:unhideWhenUsed="1"/>
     <w:lsdException w:name="Outline List 1" w:semiHidden="1" w:unhideWhenUsed="1"/>
@@ -4540,11 +3350,8 @@
     <w:lsdException w:name="Table Contemporary" w:semiHidden="1" w:unhideWhenUsed="1"/>
     <w:lsdException w:name="Table Elegant" w:semiHidden="1" w:unhideWhenUsed="1"/>
     <w:lsdException w:name="Table Professional" w:semiHidden="1" w:unhideWhenUsed="1"/>
-    <w:lsdException w:name="Table Subtle 1" w:semiHidden="1" w:unhideWhenUsed="1"/>
     <w:lsdException w:name="Table Subtle 2" w:semiHidden="1" w:unhideWhenUsed="1"/>
     <w:lsdException w:name="Table Web 1" w:semiHidden="1" w:unhideWhenUsed="1"/>
-    <w:lsdException w:name="Table Web 2" w:semiHidden="1" w:unhideWhenUsed="1"/>
-    <w:lsdException w:name="Table Web 3" w:semiHidden="1" w:unhideWhenUsed="1"/>
     <w:lsdException w:name="Balloon Text" w:semiHidden="1" w:unhideWhenUsed="1"/>
     <w:lsdException w:name="Table Grid" w:uiPriority="39"/>
     <w:lsdException w:name="Table Theme" w:semiHidden="1" w:unhideWhenUsed="1"/>
@@ -4763,14 +3570,19 @@
     <w:lsdException w:name="List Table 5 Dark Accent 6" w:uiPriority="50"/>
     <w:lsdException w:name="List Table 6 Colorful Accent 6" w:uiPriority="51"/>
     <w:lsdException w:name="List Table 7 Colorful Accent 6" w:uiPriority="52"/>
+    <w:lsdException w:name="Mention" w:semiHidden="1" w:unhideWhenUsed="1"/>
+    <w:lsdException w:name="Smart Hyperlink" w:semiHidden="1" w:unhideWhenUsed="1"/>
+    <w:lsdException w:name="Hashtag" w:semiHidden="1" w:unhideWhenUsed="1"/>
+    <w:lsdException w:name="Unresolved Mention" w:semiHidden="1" w:unhideWhenUsed="1"/>
+    <w:lsdException w:name="Smart Link" w:semiHidden="1" w:unhideWhenUsed="1"/>
   </w:latentStyles>
-  <w:style w:type="paragraph" w:default="1" w:styleId="a">
+  <w:style w:type="paragraph" w:default="1" w:styleId="Normal">
     <w:name w:val="Normal"/>
   </w:style>
-  <w:style w:type="paragraph" w:styleId="1">
+  <w:style w:type="paragraph" w:styleId="Heading1">
     <w:name w:val="heading 1"/>
-    <w:basedOn w:val="a"/>
-    <w:next w:val="a"/>
+    <w:basedOn w:val="Normal"/>
+    <w:next w:val="Normal"/>
     <w:pPr>
       <w:keepNext/>
       <w:keepLines/>
@@ -4785,10 +3597,10 @@
       <w:szCs w:val="28"/>
     </w:rPr>
   </w:style>
-  <w:style w:type="paragraph" w:styleId="2">
+  <w:style w:type="paragraph" w:styleId="Heading2">
     <w:name w:val="heading 2"/>
-    <w:basedOn w:val="a"/>
-    <w:next w:val="a"/>
+    <w:basedOn w:val="Normal"/>
+    <w:next w:val="Normal"/>
     <w:pPr>
       <w:keepNext/>
       <w:keepLines/>
@@ -4803,10 +3615,10 @@
       <w:szCs w:val="26"/>
     </w:rPr>
   </w:style>
-  <w:style w:type="paragraph" w:styleId="3">
+  <w:style w:type="paragraph" w:styleId="Heading3">
     <w:name w:val="heading 3"/>
-    <w:basedOn w:val="a"/>
-    <w:next w:val="a"/>
+    <w:basedOn w:val="Normal"/>
+    <w:next w:val="Normal"/>
     <w:pPr>
       <w:keepNext/>
       <w:keepLines/>
@@ -4819,10 +3631,10 @@
       <w:color w:val="4F81BD"/>
     </w:rPr>
   </w:style>
-  <w:style w:type="paragraph" w:styleId="4">
+  <w:style w:type="paragraph" w:styleId="Heading4">
     <w:name w:val="heading 4"/>
-    <w:basedOn w:val="a"/>
-    <w:next w:val="a"/>
+    <w:basedOn w:val="Normal"/>
+    <w:next w:val="Normal"/>
     <w:pPr>
       <w:keepNext/>
       <w:keepLines/>
@@ -4835,10 +3647,10 @@
       <w:szCs w:val="24"/>
     </w:rPr>
   </w:style>
-  <w:style w:type="paragraph" w:styleId="5">
+  <w:style w:type="paragraph" w:styleId="Heading5">
     <w:name w:val="heading 5"/>
-    <w:basedOn w:val="a"/>
-    <w:next w:val="a"/>
+    <w:basedOn w:val="Normal"/>
+    <w:next w:val="Normal"/>
     <w:pPr>
       <w:keepNext/>
       <w:keepLines/>
@@ -4849,10 +3661,10 @@
       <w:b/>
     </w:rPr>
   </w:style>
-  <w:style w:type="paragraph" w:styleId="6">
+  <w:style w:type="paragraph" w:styleId="Heading6">
     <w:name w:val="heading 6"/>
-    <w:basedOn w:val="a"/>
-    <w:next w:val="a"/>
+    <w:basedOn w:val="Normal"/>
+    <w:next w:val="Normal"/>
     <w:pPr>
       <w:keepNext/>
       <w:keepLines/>
@@ -4865,13 +3677,13 @@
       <w:szCs w:val="20"/>
     </w:rPr>
   </w:style>
-  <w:style w:type="character" w:default="1" w:styleId="a0">
+  <w:style w:type="character" w:default="1" w:styleId="DefaultParagraphFont">
     <w:name w:val="Default Paragraph Font"/>
     <w:uiPriority w:val="1"/>
     <w:semiHidden/>
     <w:unhideWhenUsed/>
   </w:style>
-  <w:style w:type="table" w:default="1" w:styleId="a1">
+  <w:style w:type="table" w:default="1" w:styleId="TableNormal">
     <w:name w:val="Normal Table"/>
     <w:uiPriority w:val="99"/>
     <w:semiHidden/>
@@ -4886,14 +3698,14 @@
       </w:tblCellMar>
     </w:tblPr>
   </w:style>
-  <w:style w:type="numbering" w:default="1" w:styleId="a2">
+  <w:style w:type="numbering" w:default="1" w:styleId="NoList">
     <w:name w:val="No List"/>
     <w:uiPriority w:val="99"/>
     <w:semiHidden/>
     <w:unhideWhenUsed/>
   </w:style>
-  <w:style w:type="table" w:customStyle="1" w:styleId="TableNormal">
-    <w:name w:val="Table Normal"/>
+  <w:style w:type="table" w:customStyle="1" w:styleId="TableNormal1">
+    <w:name w:val="Table Normal1"/>
     <w:tblPr>
       <w:tblCellMar>
         <w:top w:w="0" w:type="dxa"/>
@@ -4903,10 +3715,10 @@
       </w:tblCellMar>
     </w:tblPr>
   </w:style>
-  <w:style w:type="paragraph" w:styleId="a3">
+  <w:style w:type="paragraph" w:styleId="Title">
     <w:name w:val="Title"/>
-    <w:basedOn w:val="a"/>
-    <w:next w:val="a"/>
+    <w:basedOn w:val="Normal"/>
+    <w:next w:val="Normal"/>
     <w:pPr>
       <w:keepNext/>
       <w:keepLines/>
@@ -4918,10 +3730,10 @@
       <w:szCs w:val="72"/>
     </w:rPr>
   </w:style>
-  <w:style w:type="paragraph" w:styleId="a4">
+  <w:style w:type="paragraph" w:styleId="Subtitle">
     <w:name w:val="Subtitle"/>
-    <w:basedOn w:val="a"/>
-    <w:next w:val="a"/>
+    <w:basedOn w:val="Normal"/>
+    <w:next w:val="Normal"/>
     <w:pPr>
       <w:keepNext/>
       <w:keepLines/>

</xml_diff>